<commit_message>
FIX - Some fixes requested by professor.
</commit_message>
<xml_diff>
--- a/Descrição do Universo de Discurso.docx
+++ b/Descrição do Universo de Discurso.docx
@@ -1,25 +1,24 @@
 
 <file path=word/document.xml><?xml version="1.0" encoding="utf-8"?>
-<w:document xmlns:mc="http://schemas.openxmlformats.org/markup-compatibility/2006" xmlns:o="urn:schemas-microsoft-com:office:office" xmlns:r="http://schemas.openxmlformats.org/officeDocument/2006/relationships" xmlns:m="http://schemas.openxmlformats.org/officeDocument/2006/math" xmlns:v="urn:schemas-microsoft-com:vml" xmlns:wp="http://schemas.openxmlformats.org/drawingml/2006/wordprocessingDrawing" xmlns:w10="urn:schemas-microsoft-com:office:word" xmlns:w="http://schemas.openxmlformats.org/wordprocessingml/2006/main" xmlns:wne="http://schemas.microsoft.com/office/word/2006/wordml" xmlns:sl="http://schemas.openxmlformats.org/schemaLibrary/2006/main" xmlns:a="http://schemas.openxmlformats.org/drawingml/2006/main" xmlns:pic="http://schemas.openxmlformats.org/drawingml/2006/picture" xmlns:c="http://schemas.openxmlformats.org/drawingml/2006/chart" xmlns:lc="http://schemas.openxmlformats.org/drawingml/2006/lockedCanvas" xmlns:dgm="http://schemas.openxmlformats.org/drawingml/2006/diagram" xmlns:wps="http://schemas.microsoft.com/office/word/2010/wordprocessingShape" xmlns:wpg="http://schemas.microsoft.com/office/word/2010/wordprocessingGroup" xmlns:w14="http://schemas.microsoft.com/office/word/2010/wordml" xmlns:w15="http://schemas.microsoft.com/office/word/2012/wordml">
+<w:document xmlns:wpc="http://schemas.microsoft.com/office/word/2010/wordprocessingCanvas" xmlns:cx="http://schemas.microsoft.com/office/drawing/2014/chartex" xmlns:cx1="http://schemas.microsoft.com/office/drawing/2015/9/8/chartex" xmlns:cx2="http://schemas.microsoft.com/office/drawing/2015/10/21/chartex" xmlns:cx3="http://schemas.microsoft.com/office/drawing/2016/5/9/chartex" xmlns:cx4="http://schemas.microsoft.com/office/drawing/2016/5/10/chartex" xmlns:cx5="http://schemas.microsoft.com/office/drawing/2016/5/11/chartex" xmlns:cx6="http://schemas.microsoft.com/office/drawing/2016/5/12/chartex" xmlns:cx7="http://schemas.microsoft.com/office/drawing/2016/5/13/chartex" xmlns:cx8="http://schemas.microsoft.com/office/drawing/2016/5/14/chartex" xmlns:mc="http://schemas.openxmlformats.org/markup-compatibility/2006" xmlns:aink="http://schemas.microsoft.com/office/drawing/2016/ink" xmlns:am3d="http://schemas.microsoft.com/office/drawing/2017/model3d" xmlns:o="urn:schemas-microsoft-com:office:office" xmlns:r="http://schemas.openxmlformats.org/officeDocument/2006/relationships" xmlns:m="http://schemas.openxmlformats.org/officeDocument/2006/math" xmlns:v="urn:schemas-microsoft-com:vml" xmlns:wp14="http://schemas.microsoft.com/office/word/2010/wordprocessingDrawing" xmlns:wp="http://schemas.openxmlformats.org/drawingml/2006/wordprocessingDrawing" xmlns:w10="urn:schemas-microsoft-com:office:word" xmlns:w="http://schemas.openxmlformats.org/wordprocessingml/2006/main" xmlns:w14="http://schemas.microsoft.com/office/word/2010/wordml" xmlns:w15="http://schemas.microsoft.com/office/word/2012/wordml" xmlns:w16cid="http://schemas.microsoft.com/office/word/2016/wordml/cid" xmlns:w16se="http://schemas.microsoft.com/office/word/2015/wordml/symex" xmlns:wpg="http://schemas.microsoft.com/office/word/2010/wordprocessingGroup" xmlns:wpi="http://schemas.microsoft.com/office/word/2010/wordprocessingInk" xmlns:wne="http://schemas.microsoft.com/office/word/2006/wordml" xmlns:wps="http://schemas.microsoft.com/office/word/2010/wordprocessingShape" mc:Ignorable="w14 w15 w16se w16cid wp14">
   <w:body>
     <w:p>
       <w:pPr>
         <w:spacing w:line="360" w:lineRule="auto"/>
         <w:jc w:val="center"/>
         <w:rPr>
-          <w:b w:val="1"/>
-          <w:sz w:val="24"/>
-          <w:szCs w:val="24"/>
-        </w:rPr>
-      </w:pPr>
-      <w:r>
-        <w:rPr>
-          <w:b w:val="1"/>
-          <w:sz w:val="24"/>
-          <w:szCs w:val="24"/>
-          <w:rtl w:val="0"/>
-        </w:rPr>
-        <w:t xml:space="preserve">DESCRIÇÃO DO UNIVERSO DE DISCURSO</w:t>
+          <w:b/>
+          <w:sz w:val="24"/>
+          <w:szCs w:val="24"/>
+        </w:rPr>
+      </w:pPr>
+      <w:r>
+        <w:rPr>
+          <w:b/>
+          <w:sz w:val="24"/>
+          <w:szCs w:val="24"/>
+        </w:rPr>
+        <w:t>DESCRIÇÃO DO UNIVERSO DE DISCURSO</w:t>
       </w:r>
     </w:p>
     <w:p>
@@ -35,10 +34,34 @@
         <w:rPr>
           <w:sz w:val="20"/>
           <w:szCs w:val="20"/>
-          <w:rtl w:val="0"/>
-        </w:rPr>
-        <w:t xml:space="preserve">Henry Bernardo Kochenborger de Avila</w:t>
-      </w:r>
+        </w:rPr>
+        <w:t xml:space="preserve">Henry Bernardo </w:t>
+      </w:r>
+      <w:proofErr w:type="spellStart"/>
+      <w:r>
+        <w:rPr>
+          <w:sz w:val="20"/>
+          <w:szCs w:val="20"/>
+        </w:rPr>
+        <w:t>Kochenborger</w:t>
+      </w:r>
+      <w:proofErr w:type="spellEnd"/>
+      <w:r>
+        <w:rPr>
+          <w:sz w:val="20"/>
+          <w:szCs w:val="20"/>
+        </w:rPr>
+        <w:t xml:space="preserve"> de </w:t>
+      </w:r>
+      <w:proofErr w:type="spellStart"/>
+      <w:r>
+        <w:rPr>
+          <w:sz w:val="20"/>
+          <w:szCs w:val="20"/>
+        </w:rPr>
+        <w:t>Avila</w:t>
+      </w:r>
+      <w:proofErr w:type="spellEnd"/>
     </w:p>
     <w:p>
       <w:pPr>
@@ -53,9 +76,24 @@
         <w:rPr>
           <w:sz w:val="20"/>
           <w:szCs w:val="20"/>
-          <w:rtl w:val="0"/>
-        </w:rPr>
-        <w:t xml:space="preserve">Marcos Samuel Winkel Landi</w:t>
+        </w:rPr>
+        <w:t xml:space="preserve">Marcos Samuel </w:t>
+      </w:r>
+      <w:proofErr w:type="spellStart"/>
+      <w:r>
+        <w:rPr>
+          <w:sz w:val="20"/>
+          <w:szCs w:val="20"/>
+        </w:rPr>
+        <w:t>Winkel</w:t>
+      </w:r>
+      <w:proofErr w:type="spellEnd"/>
+      <w:r>
+        <w:rPr>
+          <w:sz w:val="20"/>
+          <w:szCs w:val="20"/>
+        </w:rPr>
+        <w:t xml:space="preserve"> Landi</w:t>
       </w:r>
     </w:p>
     <w:p>
@@ -71,7 +109,6 @@
         <w:rPr>
           <w:sz w:val="24"/>
           <w:szCs w:val="24"/>
-          <w:rtl w:val="0"/>
         </w:rPr>
         <w:tab/>
       </w:r>
@@ -85,11 +122,6 @@
           <w:szCs w:val="24"/>
         </w:rPr>
       </w:pPr>
-      <w:r>
-        <w:rPr>
-          <w:rtl w:val="0"/>
-        </w:rPr>
-      </w:r>
     </w:p>
     <w:p>
       <w:pPr>
@@ -98,28 +130,20 @@
           <w:numId w:val="2"/>
         </w:numPr>
         <w:spacing w:line="360" w:lineRule="auto"/>
-        <w:ind w:left="720" w:hanging="360"/>
         <w:jc w:val="both"/>
         <w:rPr>
-          <w:b w:val="1"/>
-          <w:sz w:val="24"/>
-          <w:szCs w:val="24"/>
-          <w:u w:val="none"/>
-        </w:rPr>
-      </w:pPr>
-      <w:r>
-        <w:rPr>
-          <w:b w:val="1"/>
-          <w:sz w:val="24"/>
-          <w:szCs w:val="24"/>
-          <w:rtl w:val="0"/>
-        </w:rPr>
-        <w:t xml:space="preserve">INTRODUÇÃO</w:t>
-      </w:r>
-      <w:r>
-        <w:rPr>
-          <w:rtl w:val="0"/>
-        </w:rPr>
+          <w:b/>
+          <w:sz w:val="24"/>
+          <w:szCs w:val="24"/>
+        </w:rPr>
+      </w:pPr>
+      <w:r>
+        <w:rPr>
+          <w:b/>
+          <w:sz w:val="24"/>
+          <w:szCs w:val="24"/>
+        </w:rPr>
+        <w:t>INTRODUÇÃO</w:t>
       </w:r>
     </w:p>
     <w:p>
@@ -136,9 +160,8 @@
         <w:rPr>
           <w:sz w:val="24"/>
           <w:szCs w:val="24"/>
-          <w:rtl w:val="0"/>
-        </w:rPr>
-        <w:t xml:space="preserve">Este trabalho trata-se de uma modelagem das atividades de um aluno dentro da Universidade Federal do Rio Grande do Sul (UFRGS) perante a sua vida acadêmica. Dessa forma, a visão do aluno possui um foco muito maior do que a dos outros usuários - mesmo que estes estejam presentes no projeto -, visando simplificar o universo tratado.</w:t>
+        </w:rPr>
+        <w:t>Este trabalho trata-se de uma modelagem das atividades de um aluno dentro da Universidade Federal do Rio Grande do Sul (UFRGS) perante a sua vida acadêmica. Dessa forma, a visão do aluno possui um foco muito maior do que a dos outros usuários - mesmo que estes estejam presentes no projeto -, visando simplificar o universo tratado.</w:t>
       </w:r>
     </w:p>
     <w:p>
@@ -155,15 +178,35 @@
         <w:rPr>
           <w:sz w:val="24"/>
           <w:szCs w:val="24"/>
-          <w:rtl w:val="0"/>
-        </w:rPr>
-        <w:t xml:space="preserve">Além disso, é importante ressaltar que muitas das informações tiveram de ser definidas arbitrariamente pois não são reveladas para nós (alunos de graduação). Dessa maneira, foi necessário supor algumas informações e relações entre os dados.</w:t>
+        </w:rPr>
+        <w:t xml:space="preserve">Assim sendo, o aluno poderá, a partir do nosso sistema, </w:t>
+      </w:r>
+      <w:r>
+        <w:rPr>
+          <w:sz w:val="24"/>
+          <w:szCs w:val="24"/>
+        </w:rPr>
+        <w:t xml:space="preserve">verificar quais disciplinas estão disponíveis para ele, considerando os requisitos desta disciplina e o histórico do aluno, </w:t>
+      </w:r>
+      <w:r>
+        <w:rPr>
+          <w:sz w:val="24"/>
+          <w:szCs w:val="24"/>
+        </w:rPr>
+        <w:t xml:space="preserve">realizar a matrícula em turmas e disciplinas que escolher (levando em consideração apenas as vagas disponíveis e </w:t>
+      </w:r>
+      <w:r>
+        <w:rPr>
+          <w:sz w:val="24"/>
+          <w:szCs w:val="24"/>
+        </w:rPr>
+        <w:t>os horários escolhidos até então pelo aluno que está realizando a matrícula), verificar bolsas disponíveis para ele se candidatar e verificar outras informações como os horários por grupo de matrícula (habilitação) ou por departamento.</w:t>
       </w:r>
     </w:p>
     <w:p>
       <w:pPr>
         <w:spacing w:line="360" w:lineRule="auto"/>
-        <w:ind w:left="1440" w:firstLine="0"/>
+        <w:ind w:left="720" w:firstLine="720"/>
         <w:jc w:val="both"/>
         <w:rPr>
           <w:sz w:val="24"/>
@@ -172,9 +215,22 @@
       </w:pPr>
       <w:r>
         <w:rPr>
-          <w:rtl w:val="0"/>
-        </w:rPr>
-      </w:r>
+          <w:sz w:val="24"/>
+          <w:szCs w:val="24"/>
+        </w:rPr>
+        <w:t>Além disso, é importante ressaltar que muitas das informações tiveram de ser definidas arbitrariamente pois não são reveladas para nós (alunos de graduação). Dessa maneira, foi necessário supor algumas informações e relações entre os dados.</w:t>
+      </w:r>
+    </w:p>
+    <w:p>
+      <w:pPr>
+        <w:spacing w:line="360" w:lineRule="auto"/>
+        <w:ind w:left="1440"/>
+        <w:jc w:val="both"/>
+        <w:rPr>
+          <w:sz w:val="24"/>
+          <w:szCs w:val="24"/>
+        </w:rPr>
+      </w:pPr>
     </w:p>
     <w:p>
       <w:pPr>
@@ -183,78 +239,91 @@
           <w:numId w:val="2"/>
         </w:numPr>
         <w:spacing w:line="360" w:lineRule="auto"/>
-        <w:ind w:left="720" w:hanging="360"/>
         <w:jc w:val="both"/>
         <w:rPr>
-          <w:b w:val="1"/>
-          <w:sz w:val="24"/>
-          <w:szCs w:val="24"/>
-          <w:u w:val="none"/>
-        </w:rPr>
-      </w:pPr>
-      <w:r>
-        <w:rPr>
-          <w:b w:val="1"/>
-          <w:sz w:val="24"/>
-          <w:szCs w:val="24"/>
-          <w:rtl w:val="0"/>
-        </w:rPr>
-        <w:t xml:space="preserve">DESENVOLVIMENTO</w:t>
-      </w:r>
-    </w:p>
-    <w:p>
-      <w:pPr>
+          <w:b/>
+          <w:sz w:val="24"/>
+          <w:szCs w:val="24"/>
+        </w:rPr>
+      </w:pPr>
+      <w:r>
+        <w:rPr>
+          <w:b/>
+          <w:sz w:val="24"/>
+          <w:szCs w:val="24"/>
+        </w:rPr>
+        <w:t>DESENVOLVIMENTO</w:t>
+      </w:r>
+    </w:p>
+    <w:p>
+      <w:pPr>
+        <w:keepNext/>
         <w:numPr>
           <w:ilvl w:val="0"/>
           <w:numId w:val="1"/>
         </w:numPr>
         <w:spacing w:line="360" w:lineRule="auto"/>
-        <w:ind w:left="2160" w:hanging="360"/>
         <w:jc w:val="both"/>
-        <w:rPr>
-          <w:b w:val="1"/>
-          <w:sz w:val="24"/>
-          <w:szCs w:val="24"/>
-          <w:u w:val="none"/>
-        </w:rPr>
-      </w:pPr>
-      <w:r>
-        <w:rPr>
-          <w:b w:val="1"/>
-          <w:sz w:val="24"/>
-          <w:szCs w:val="24"/>
-          <w:rtl w:val="0"/>
-        </w:rPr>
-        <w:t xml:space="preserve">PESSOAS:</w:t>
-      </w:r>
-      <w:r>
-        <w:rPr>
-          <w:sz w:val="24"/>
-          <w:szCs w:val="24"/>
-          <w:rtl w:val="0"/>
-        </w:rPr>
-        <w:t xml:space="preserve"> as pessoas na UFRGS são subdivididas em alunos e servidores (funcionários). Assim sendo, ambas conseguem acessar o sistema de maneiras muito semelhantes e são representadas por códigos (cartão UFRGS) - esses que são utilizados para o acesso ao sistema.</w:t>
-      </w:r>
-      <w:r>
-        <w:rPr>
+      </w:pPr>
+      <w:r>
+        <w:rPr>
+          <w:b/>
+          <w:sz w:val="24"/>
+          <w:szCs w:val="24"/>
+        </w:rPr>
+        <w:t>PESSOAS:</w:t>
+      </w:r>
+      <w:r>
+        <w:rPr>
+          <w:sz w:val="24"/>
+          <w:szCs w:val="24"/>
+        </w:rPr>
+        <w:t xml:space="preserve"> as pessoas n</w:t>
+      </w:r>
+      <w:r>
+        <w:rPr>
+          <w:sz w:val="24"/>
+          <w:szCs w:val="24"/>
+        </w:rPr>
+        <w:t>o sistema da</w:t>
+      </w:r>
+      <w:r>
+        <w:rPr>
+          <w:sz w:val="24"/>
+          <w:szCs w:val="24"/>
+        </w:rPr>
+        <w:t xml:space="preserve"> UFRGS são subdivididas em alunos e servidores (funcionários). Assim sendo, ambas conseguem acessar o sistema de maneiras muito semelhantes e são representadas por códigos (cartão UFRGS) - esses que são </w:t>
+      </w:r>
+      <w:r>
+        <w:rPr>
+          <w:sz w:val="24"/>
+          <w:szCs w:val="24"/>
+        </w:rPr>
+        <w:lastRenderedPageBreak/>
+        <w:t>utilizados para o acesso ao sistema.</w:t>
+      </w:r>
+      <w:r>
+        <w:rPr>
+          <w:noProof/>
           <w:sz w:val="24"/>
           <w:szCs w:val="24"/>
         </w:rPr>
         <w:drawing>
-          <wp:inline distB="114300" distT="114300" distL="114300" distR="114300">
+          <wp:inline distT="114300" distB="114300" distL="114300" distR="114300" wp14:anchorId="16312162" wp14:editId="16312163">
             <wp:extent cx="4338638" cy="2133284"/>
-            <wp:effectExtent b="0" l="0" r="0" t="0"/>
+            <wp:effectExtent l="0" t="0" r="0" b="0"/>
             <wp:docPr id="2" name="image3.png"/>
-            <a:graphic>
+            <wp:cNvGraphicFramePr/>
+            <a:graphic xmlns:a="http://schemas.openxmlformats.org/drawingml/2006/main">
               <a:graphicData uri="http://schemas.openxmlformats.org/drawingml/2006/picture">
-                <pic:pic>
+                <pic:pic xmlns:pic="http://schemas.openxmlformats.org/drawingml/2006/picture">
                   <pic:nvPicPr>
                     <pic:cNvPr id="0" name="image3.png"/>
                     <pic:cNvPicPr preferRelativeResize="0"/>
                   </pic:nvPicPr>
                   <pic:blipFill>
-                    <a:blip r:embed="rId6"/>
-                    <a:srcRect b="0" l="0" r="0" t="0"/>
+                    <a:blip r:embed="rId5"/>
+                    <a:srcRect/>
                     <a:stretch>
                       <a:fillRect/>
                     </a:stretch>
@@ -264,7 +333,9 @@
                       <a:off x="0" y="0"/>
                       <a:ext cx="4338638" cy="2133284"/>
                     </a:xfrm>
-                    <a:prstGeom prst="rect"/>
+                    <a:prstGeom prst="rect">
+                      <a:avLst/>
+                    </a:prstGeom>
                     <a:ln/>
                   </pic:spPr>
                 </pic:pic>
@@ -273,10 +344,30 @@
           </wp:inline>
         </w:drawing>
       </w:r>
-      <w:r>
-        <w:rPr>
-          <w:rtl w:val="0"/>
-        </w:rPr>
+    </w:p>
+    <w:p>
+      <w:pPr>
+        <w:pStyle w:val="Legenda"/>
+        <w:ind w:left="1440" w:firstLine="720"/>
+        <w:rPr>
+          <w:b/>
+          <w:sz w:val="24"/>
+          <w:szCs w:val="24"/>
+        </w:rPr>
+      </w:pPr>
+      <w:r>
+        <w:t xml:space="preserve">Figura </w:t>
+      </w:r>
+      <w:fldSimple w:instr=" SEQ Figura \* ARABIC ">
+        <w:r>
+          <w:rPr>
+            <w:noProof/>
+          </w:rPr>
+          <w:t>1</w:t>
+        </w:r>
+      </w:fldSimple>
+      <w:r>
+        <w:t>: Login para o portal da UFRGS</w:t>
       </w:r>
     </w:p>
     <w:p>
@@ -286,84 +377,152 @@
           <w:numId w:val="1"/>
         </w:numPr>
         <w:spacing w:line="360" w:lineRule="auto"/>
-        <w:ind w:left="2160" w:hanging="360"/>
         <w:jc w:val="both"/>
         <w:rPr>
-          <w:b w:val="1"/>
-          <w:sz w:val="24"/>
-          <w:szCs w:val="24"/>
-        </w:rPr>
-      </w:pPr>
-      <w:r>
-        <w:rPr>
-          <w:b w:val="1"/>
-          <w:sz w:val="24"/>
-          <w:szCs w:val="24"/>
-          <w:rtl w:val="0"/>
-        </w:rPr>
-        <w:t xml:space="preserve">DISCIPLINAS:</w:t>
-      </w:r>
-      <w:r>
-        <w:rPr>
-          <w:sz w:val="24"/>
-          <w:szCs w:val="24"/>
-          <w:rtl w:val="0"/>
-        </w:rPr>
-        <w:t xml:space="preserve"> as disciplinas na UFRGS são a abstração do conhecimento instruído por um ou mais professores a um ou mais alunos. Ademais, as disciplinas variam inúmeras de suas características ao longo do tempo - sendo dever do departamento que a disponibiliza considerá-los e realizá-los -, podendo, inclusive, serem canceladas. Entretanto, mesmo após o seu cancelamento, os seus dados devem, ainda, ser guardados pois podem, por exemplo, serem requeridos por um ex-aluno da disciplina.</w:t>
-      </w:r>
-    </w:p>
-    <w:p>
-      <w:pPr>
+          <w:b/>
+          <w:sz w:val="24"/>
+          <w:szCs w:val="24"/>
+        </w:rPr>
+      </w:pPr>
+      <w:r>
+        <w:rPr>
+          <w:b/>
+          <w:sz w:val="24"/>
+          <w:szCs w:val="24"/>
+        </w:rPr>
+        <w:t>DISCIPLINAS:</w:t>
+      </w:r>
+      <w:r>
+        <w:rPr>
+          <w:sz w:val="24"/>
+          <w:szCs w:val="24"/>
+        </w:rPr>
+        <w:t xml:space="preserve"> as disciplinas na UFRGS são a abstração do conhecimento instruído por um ou mais professores a um ou mais alunos. Ademais, as disciplinas variam inúmeras de suas características ao longo do tempo - sendo dever do departamento que a disponibiliza considerá-los e realizá-los -, podendo, inclusive, serem </w:t>
+      </w:r>
+      <w:r>
+        <w:rPr>
+          <w:sz w:val="24"/>
+          <w:szCs w:val="24"/>
+        </w:rPr>
+        <w:t>não disponibilizadas em algum semestre ou terem o seu plano de ensino alterado</w:t>
+      </w:r>
+      <w:r>
+        <w:rPr>
+          <w:sz w:val="24"/>
+          <w:szCs w:val="24"/>
+        </w:rPr>
+        <w:t xml:space="preserve">. Entretanto, mesmo após </w:t>
+      </w:r>
+      <w:r>
+        <w:rPr>
+          <w:sz w:val="24"/>
+          <w:szCs w:val="24"/>
+        </w:rPr>
+        <w:t>às</w:t>
+      </w:r>
+      <w:r>
+        <w:rPr>
+          <w:sz w:val="24"/>
+          <w:szCs w:val="24"/>
+        </w:rPr>
+        <w:t xml:space="preserve"> </w:t>
+      </w:r>
+      <w:r>
+        <w:rPr>
+          <w:sz w:val="24"/>
+          <w:szCs w:val="24"/>
+        </w:rPr>
+        <w:t>suas alterações</w:t>
+      </w:r>
+      <w:r>
+        <w:rPr>
+          <w:sz w:val="24"/>
+          <w:szCs w:val="24"/>
+        </w:rPr>
+        <w:t>, os seus dados devem ainda ser guardados</w:t>
+      </w:r>
+      <w:r>
+        <w:rPr>
+          <w:sz w:val="24"/>
+          <w:szCs w:val="24"/>
+        </w:rPr>
+        <w:t>,</w:t>
+      </w:r>
+      <w:r>
+        <w:rPr>
+          <w:sz w:val="24"/>
+          <w:szCs w:val="24"/>
+        </w:rPr>
+        <w:t xml:space="preserve"> pois podem, por exemplo, serem requeridos por um ex-aluno da disciplina.</w:t>
+      </w:r>
+    </w:p>
+    <w:p>
+      <w:pPr>
+        <w:keepNext/>
         <w:numPr>
           <w:ilvl w:val="0"/>
           <w:numId w:val="1"/>
         </w:numPr>
         <w:spacing w:line="360" w:lineRule="auto"/>
-        <w:ind w:left="2160" w:hanging="360"/>
         <w:jc w:val="both"/>
-        <w:rPr>
-          <w:b w:val="1"/>
-          <w:sz w:val="24"/>
-          <w:szCs w:val="24"/>
-        </w:rPr>
-      </w:pPr>
-      <w:r>
-        <w:rPr>
-          <w:b w:val="1"/>
-          <w:sz w:val="24"/>
-          <w:szCs w:val="24"/>
-          <w:rtl w:val="0"/>
-        </w:rPr>
-        <w:t xml:space="preserve">TURMAS:</w:t>
-      </w:r>
-      <w:r>
-        <w:rPr>
-          <w:sz w:val="24"/>
-          <w:szCs w:val="24"/>
-          <w:rtl w:val="0"/>
-        </w:rPr>
-        <w:t xml:space="preserve"> as turmas são a concretização das disciplinas, ou seja, depende de fatores físicos como a ministração de aulas por um ou mais professores, uma sala para a realização destas aulas e os alunos para assistí-las. Além disso, inúmeras turmas podem ser apresentadas por disciplina - como visto na figura abaixo.</w:t>
-      </w:r>
-      <w:r>
-        <w:rPr>
+      </w:pPr>
+      <w:r>
+        <w:rPr>
+          <w:b/>
+          <w:sz w:val="24"/>
+          <w:szCs w:val="24"/>
+        </w:rPr>
+        <w:t>TURMAS:</w:t>
+      </w:r>
+      <w:r>
+        <w:rPr>
+          <w:sz w:val="24"/>
+          <w:szCs w:val="24"/>
+        </w:rPr>
+        <w:t xml:space="preserve"> as turmas são a concretização das disciplinas, ou seja, depende de fatores físicos como a ministração de aulas por um ou mais professores, uma sala para a realização destas aulas e os alunos para </w:t>
+      </w:r>
+      <w:r>
+        <w:rPr>
+          <w:sz w:val="24"/>
+          <w:szCs w:val="24"/>
+        </w:rPr>
+        <w:t>assisti-las</w:t>
+      </w:r>
+      <w:r>
+        <w:rPr>
+          <w:sz w:val="24"/>
+          <w:szCs w:val="24"/>
+        </w:rPr>
+        <w:t>. Além disso, inúmeras turmas podem ser apresentadas por disciplina - como visto na figura abaixo.</w:t>
+      </w:r>
+      <w:r>
+        <w:rPr>
+          <w:noProof/>
           <w:sz w:val="24"/>
           <w:szCs w:val="24"/>
         </w:rPr>
         <w:drawing>
-          <wp:inline distB="114300" distT="114300" distL="114300" distR="114300">
-            <wp:extent cx="4300538" cy="1907381"/>
-            <wp:effectExtent b="0" l="0" r="0" t="0"/>
+          <wp:inline distT="0" distB="0" distL="0" distR="0" wp14:anchorId="16312164" wp14:editId="7DCC0C12">
+            <wp:extent cx="4300220" cy="1906905"/>
+            <wp:effectExtent l="0" t="0" r="5080" b="0"/>
             <wp:docPr id="1" name="image1.png"/>
-            <a:graphic>
+            <wp:cNvGraphicFramePr/>
+            <a:graphic xmlns:a="http://schemas.openxmlformats.org/drawingml/2006/main">
               <a:graphicData uri="http://schemas.openxmlformats.org/drawingml/2006/picture">
-                <pic:pic>
+                <pic:pic xmlns:pic="http://schemas.openxmlformats.org/drawingml/2006/picture">
                   <pic:nvPicPr>
                     <pic:cNvPr id="0" name="image1.png"/>
                     <pic:cNvPicPr preferRelativeResize="0"/>
                   </pic:nvPicPr>
                   <pic:blipFill>
-                    <a:blip r:embed="rId7"/>
-                    <a:srcRect b="0" l="0" r="0" t="0"/>
+                    <a:blip r:embed="rId6" cstate="print">
+                      <a:extLst>
+                        <a:ext uri="{28A0092B-C50C-407E-A947-70E740481C1C}">
+                          <a14:useLocalDpi xmlns:a14="http://schemas.microsoft.com/office/drawing/2010/main" val="0"/>
+                        </a:ext>
+                      </a:extLst>
+                    </a:blip>
+                    <a:srcRect/>
                     <a:stretch>
                       <a:fillRect/>
                     </a:stretch>
@@ -371,9 +530,11 @@
                   <pic:spPr>
                     <a:xfrm>
                       <a:off x="0" y="0"/>
-                      <a:ext cx="4300538" cy="1907381"/>
+                      <a:ext cx="4300220" cy="1906905"/>
                     </a:xfrm>
-                    <a:prstGeom prst="rect"/>
+                    <a:prstGeom prst="rect">
+                      <a:avLst/>
+                    </a:prstGeom>
                     <a:ln/>
                   </pic:spPr>
                 </pic:pic>
@@ -382,64 +543,96 @@
           </wp:inline>
         </w:drawing>
       </w:r>
-      <w:r>
-        <w:rPr>
-          <w:rtl w:val="0"/>
-        </w:rPr>
-      </w:r>
-    </w:p>
-    <w:p>
-      <w:pPr>
+    </w:p>
+    <w:p>
+      <w:pPr>
+        <w:pStyle w:val="Legenda"/>
+        <w:ind w:left="1440" w:firstLine="720"/>
+        <w:rPr>
+          <w:b/>
+          <w:sz w:val="24"/>
+          <w:szCs w:val="24"/>
+        </w:rPr>
+      </w:pPr>
+      <w:r>
+        <w:t xml:space="preserve">Figura </w:t>
+      </w:r>
+      <w:fldSimple w:instr=" SEQ Figura \* ARABIC ">
+        <w:r>
+          <w:rPr>
+            <w:noProof/>
+          </w:rPr>
+          <w:t>2</w:t>
+        </w:r>
+      </w:fldSimple>
+      <w:r>
+        <w:t>: Disciplinas e turmas associadas vistas pelo portal de serviços da UFRGS</w:t>
+      </w:r>
+    </w:p>
+    <w:p>
+      <w:pPr>
+        <w:keepNext/>
         <w:numPr>
           <w:ilvl w:val="0"/>
           <w:numId w:val="1"/>
         </w:numPr>
         <w:spacing w:line="360" w:lineRule="auto"/>
-        <w:ind w:left="2160" w:hanging="360"/>
         <w:jc w:val="both"/>
-        <w:rPr>
-          <w:b w:val="1"/>
-          <w:sz w:val="24"/>
-          <w:szCs w:val="24"/>
-        </w:rPr>
-      </w:pPr>
-      <w:r>
-        <w:rPr>
-          <w:b w:val="1"/>
-          <w:sz w:val="24"/>
-          <w:szCs w:val="24"/>
-          <w:rtl w:val="0"/>
-        </w:rPr>
-        <w:t xml:space="preserve">CURSOS:</w:t>
-      </w:r>
-      <w:r>
-        <w:rPr>
-          <w:sz w:val="24"/>
-          <w:szCs w:val="24"/>
-          <w:rtl w:val="0"/>
-        </w:rPr>
-        <w:t xml:space="preserve"> cursos na UFRGS são definições genéricas de currículos a serem apresentados aos alunos que forem compô-lo. Por exemplo, um curso nesta universidade pode ser dividido em habilitações - estas que possuem conteúdos baseados nos cursos que as dão origem.</w:t>
-      </w:r>
-      <w:r>
-        <w:rPr>
+      </w:pPr>
+      <w:r>
+        <w:rPr>
+          <w:b/>
+          <w:sz w:val="24"/>
+          <w:szCs w:val="24"/>
+        </w:rPr>
+        <w:lastRenderedPageBreak/>
+        <w:t>CURSOS:</w:t>
+      </w:r>
+      <w:r>
+        <w:rPr>
+          <w:sz w:val="24"/>
+          <w:szCs w:val="24"/>
+        </w:rPr>
+        <w:t xml:space="preserve"> cursos na UFRGS são definições genéricas de currículos a serem apresentados aos alunos que forem compô-lo. Por exemplo, um curso nesta universidade pode ser dividido em habilitações - estas que possuem </w:t>
+      </w:r>
+      <w:proofErr w:type="spellStart"/>
+      <w:r>
+        <w:rPr>
+          <w:sz w:val="24"/>
+          <w:szCs w:val="24"/>
+        </w:rPr>
+        <w:t>conteúdos</w:t>
+      </w:r>
+      <w:proofErr w:type="spellEnd"/>
+      <w:r>
+        <w:rPr>
+          <w:sz w:val="24"/>
+          <w:szCs w:val="24"/>
+        </w:rPr>
+        <w:t xml:space="preserve"> baseados nos cursos que as dão origem.</w:t>
+      </w:r>
+      <w:r>
+        <w:rPr>
+          <w:noProof/>
           <w:sz w:val="24"/>
           <w:szCs w:val="24"/>
         </w:rPr>
         <w:drawing>
-          <wp:inline distB="114300" distT="114300" distL="114300" distR="114300">
+          <wp:inline distT="114300" distB="114300" distL="114300" distR="114300" wp14:anchorId="16312166" wp14:editId="16312167">
             <wp:extent cx="4291013" cy="2387856"/>
-            <wp:effectExtent b="0" l="0" r="0" t="0"/>
+            <wp:effectExtent l="0" t="0" r="0" b="0"/>
             <wp:docPr id="4" name="image4.png"/>
-            <a:graphic>
+            <wp:cNvGraphicFramePr/>
+            <a:graphic xmlns:a="http://schemas.openxmlformats.org/drawingml/2006/main">
               <a:graphicData uri="http://schemas.openxmlformats.org/drawingml/2006/picture">
-                <pic:pic>
+                <pic:pic xmlns:pic="http://schemas.openxmlformats.org/drawingml/2006/picture">
                   <pic:nvPicPr>
                     <pic:cNvPr id="0" name="image4.png"/>
                     <pic:cNvPicPr preferRelativeResize="0"/>
                   </pic:nvPicPr>
                   <pic:blipFill>
-                    <a:blip r:embed="rId8"/>
-                    <a:srcRect b="0" l="0" r="0" t="0"/>
+                    <a:blip r:embed="rId7"/>
+                    <a:srcRect/>
                     <a:stretch>
                       <a:fillRect/>
                     </a:stretch>
@@ -449,7 +642,9 @@
                       <a:off x="0" y="0"/>
                       <a:ext cx="4291013" cy="2387856"/>
                     </a:xfrm>
-                    <a:prstGeom prst="rect"/>
+                    <a:prstGeom prst="rect">
+                      <a:avLst/>
+                    </a:prstGeom>
                     <a:ln/>
                   </pic:spPr>
                 </pic:pic>
@@ -458,10 +653,31 @@
           </wp:inline>
         </w:drawing>
       </w:r>
-      <w:r>
-        <w:rPr>
-          <w:rtl w:val="0"/>
-        </w:rPr>
+    </w:p>
+    <w:p>
+      <w:pPr>
+        <w:pStyle w:val="Legenda"/>
+        <w:ind w:left="2160"/>
+        <w:jc w:val="both"/>
+        <w:rPr>
+          <w:b/>
+          <w:sz w:val="24"/>
+          <w:szCs w:val="24"/>
+        </w:rPr>
+      </w:pPr>
+      <w:r>
+        <w:t xml:space="preserve">Figura </w:t>
+      </w:r>
+      <w:fldSimple w:instr=" SEQ Figura \* ARABIC ">
+        <w:r>
+          <w:rPr>
+            <w:noProof/>
+          </w:rPr>
+          <w:t>3</w:t>
+        </w:r>
+      </w:fldSimple>
+      <w:r>
+        <w:t>: Curso de física com as suas habilitações de bacharelado em física e bacharelado em física-astrofísica.</w:t>
       </w:r>
     </w:p>
     <w:p>
@@ -471,30 +687,41 @@
           <w:numId w:val="1"/>
         </w:numPr>
         <w:spacing w:line="360" w:lineRule="auto"/>
-        <w:ind w:left="2160" w:hanging="360"/>
         <w:jc w:val="both"/>
         <w:rPr>
-          <w:b w:val="1"/>
-          <w:sz w:val="24"/>
-          <w:szCs w:val="24"/>
-        </w:rPr>
-      </w:pPr>
-      <w:r>
-        <w:rPr>
-          <w:b w:val="1"/>
-          <w:sz w:val="24"/>
-          <w:szCs w:val="24"/>
-          <w:rtl w:val="0"/>
-        </w:rPr>
-        <w:t xml:space="preserve">CURRÍCULOS:</w:t>
-      </w:r>
-      <w:r>
-        <w:rPr>
-          <w:sz w:val="24"/>
-          <w:szCs w:val="24"/>
-          <w:rtl w:val="0"/>
-        </w:rPr>
-        <w:t xml:space="preserve"> cada habilitação possui um currículo a ser seguido pelos alunos que compõem-o. Para a sua criação, os departamentos definem as disciplinas e os seus pré-requisitos (outras disciplinas) para cada habilitação que os pertence.</w:t>
+          <w:b/>
+          <w:sz w:val="24"/>
+          <w:szCs w:val="24"/>
+        </w:rPr>
+      </w:pPr>
+      <w:r>
+        <w:rPr>
+          <w:b/>
+          <w:sz w:val="24"/>
+          <w:szCs w:val="24"/>
+        </w:rPr>
+        <w:t>CURRÍCULOS:</w:t>
+      </w:r>
+      <w:r>
+        <w:rPr>
+          <w:sz w:val="24"/>
+          <w:szCs w:val="24"/>
+        </w:rPr>
+        <w:t xml:space="preserve"> cada habilitação possui um currículo a ser seguido pelos alunos que </w:t>
+      </w:r>
+      <w:r>
+        <w:rPr>
+          <w:sz w:val="24"/>
+          <w:szCs w:val="24"/>
+        </w:rPr>
+        <w:t>realizam a formação nesta habilitação</w:t>
+      </w:r>
+      <w:r>
+        <w:rPr>
+          <w:sz w:val="24"/>
+          <w:szCs w:val="24"/>
+        </w:rPr>
+        <w:t>. Para a sua criação, os departamentos definem as disciplinas e os seus pré-requisitos (outras disciplinas) para cada habilitação que os pertence.</w:t>
       </w:r>
     </w:p>
     <w:p>
@@ -504,95 +731,118 @@
           <w:numId w:val="1"/>
         </w:numPr>
         <w:spacing w:line="360" w:lineRule="auto"/>
-        <w:ind w:left="2160" w:hanging="360"/>
         <w:jc w:val="both"/>
         <w:rPr>
-          <w:b w:val="1"/>
-          <w:sz w:val="24"/>
-          <w:szCs w:val="24"/>
-        </w:rPr>
-      </w:pPr>
-      <w:r>
-        <w:rPr>
-          <w:b w:val="1"/>
-          <w:sz w:val="24"/>
-          <w:szCs w:val="24"/>
-          <w:rtl w:val="0"/>
-        </w:rPr>
-        <w:t xml:space="preserve">DEPARTAMENTOS:</w:t>
-      </w:r>
-      <w:r>
-        <w:rPr>
-          <w:sz w:val="24"/>
-          <w:szCs w:val="24"/>
-          <w:rtl w:val="0"/>
+          <w:b/>
+          <w:sz w:val="24"/>
+          <w:szCs w:val="24"/>
+        </w:rPr>
+      </w:pPr>
+      <w:r>
+        <w:rPr>
+          <w:b/>
+          <w:sz w:val="24"/>
+          <w:szCs w:val="24"/>
+        </w:rPr>
+        <w:t>DEPARTAMENTOS:</w:t>
+      </w:r>
+      <w:r>
+        <w:rPr>
+          <w:sz w:val="24"/>
+          <w:szCs w:val="24"/>
         </w:rPr>
         <w:t xml:space="preserve"> departamentos são, para o Portal de Serviços da UFRGS, um outro tipo de usuário que possui a capacidade de - considerando apenas o universo de discurso supracitado - inserir, editar e deletar disciplinas. São suficientemente diferenciados pelos nomes - visto que o número de departamentos não é vasto como o de alunos, por exemplo.</w:t>
       </w:r>
     </w:p>
     <w:p>
       <w:pPr>
+        <w:keepNext/>
         <w:numPr>
           <w:ilvl w:val="0"/>
           <w:numId w:val="1"/>
         </w:numPr>
         <w:spacing w:line="360" w:lineRule="auto"/>
-        <w:ind w:left="2160" w:hanging="360"/>
         <w:jc w:val="both"/>
-        <w:rPr>
-          <w:b w:val="1"/>
-          <w:sz w:val="24"/>
-          <w:szCs w:val="24"/>
-        </w:rPr>
-      </w:pPr>
-      <w:r>
-        <w:rPr>
-          <w:b w:val="1"/>
-          <w:sz w:val="24"/>
-          <w:szCs w:val="24"/>
-          <w:rtl w:val="0"/>
-        </w:rPr>
-        <w:t xml:space="preserve">MATRÍCULAS:</w:t>
-      </w:r>
-      <w:r>
-        <w:rPr>
-          <w:sz w:val="24"/>
-          <w:szCs w:val="24"/>
-          <w:rtl w:val="0"/>
-        </w:rPr>
-        <w:t xml:space="preserve"> no início de cada semestre, os alunos da universidade podem realizar a sua matrícula pelo portal de matrícula, onde inúmeras disciplinas serão disponibilizadas para eles de acordo com seu histórico e do currículo da sua habilitação.</w:t>
-      </w:r>
-      <w:r>
-        <w:rPr>
-          <w:sz w:val="24"/>
-          <w:szCs w:val="24"/>
+      </w:pPr>
+      <w:r>
+        <w:rPr>
+          <w:b/>
+          <w:sz w:val="24"/>
+          <w:szCs w:val="24"/>
+        </w:rPr>
+        <w:t>MATRÍCULAS:</w:t>
+      </w:r>
+      <w:r>
+        <w:rPr>
+          <w:sz w:val="24"/>
+          <w:szCs w:val="24"/>
+        </w:rPr>
+        <w:t xml:space="preserve"> no início de cada semestre, os alunos da universidade podem realizar a sua matrícula pelo portal de matrícula, onde inúmeras disciplinas serão disponibilizadas para eles de acordo com seu histórico e do currículo da sua habilitação</w:t>
+      </w:r>
+      <w:r>
+        <w:rPr>
+          <w:sz w:val="24"/>
+          <w:szCs w:val="24"/>
+        </w:rPr>
+        <w:t xml:space="preserve">. Logo após a escolha das disciplinas, o aluno deverá construir blocos de turmas (que são conjuntos de turmas de cada disciplina que o aluno escolheu anteriormente que permitem que </w:t>
+      </w:r>
+      <w:r>
+        <w:rPr>
+          <w:sz w:val="24"/>
+          <w:szCs w:val="24"/>
+        </w:rPr>
+        <w:lastRenderedPageBreak/>
+        <w:t>o aluno realize a disciplina no semestre em que ele está se matriculando) para serem avaliados pela COMGRAD de acordo com o seu sistema interno baseado em ordenamento e outros fatores. No nosso sistema, apenas os horários e as vagas para cada turma serão relevantes para a matrícula do aluno.</w:t>
+      </w:r>
+      <w:r>
+        <w:t xml:space="preserve"> </w:t>
+      </w:r>
+      <w:r>
+        <w:rPr>
+          <w:noProof/>
         </w:rPr>
         <w:drawing>
-          <wp:inline distB="114300" distT="114300" distL="114300" distR="114300">
-            <wp:extent cx="4338638" cy="2068420"/>
-            <wp:effectExtent b="0" l="0" r="0" t="0"/>
-            <wp:docPr id="5" name="image2.png"/>
-            <a:graphic>
+          <wp:inline distT="0" distB="0" distL="0" distR="0" wp14:anchorId="2EDD8633" wp14:editId="71260A81">
+            <wp:extent cx="4457064" cy="2592098"/>
+            <wp:effectExtent l="0" t="0" r="1270" b="0"/>
+            <wp:docPr id="6" name="Imagem 6"/>
+            <wp:cNvGraphicFramePr>
+              <a:graphicFrameLocks xmlns:a="http://schemas.openxmlformats.org/drawingml/2006/main" noChangeAspect="1"/>
+            </wp:cNvGraphicFramePr>
+            <a:graphic xmlns:a="http://schemas.openxmlformats.org/drawingml/2006/main">
               <a:graphicData uri="http://schemas.openxmlformats.org/drawingml/2006/picture">
-                <pic:pic>
+                <pic:pic xmlns:pic="http://schemas.openxmlformats.org/drawingml/2006/picture">
                   <pic:nvPicPr>
-                    <pic:cNvPr id="0" name="image2.png"/>
-                    <pic:cNvPicPr preferRelativeResize="0"/>
+                    <pic:cNvPr id="0" name="Picture 1"/>
+                    <pic:cNvPicPr>
+                      <a:picLocks noChangeAspect="1" noChangeArrowheads="1"/>
+                    </pic:cNvPicPr>
                   </pic:nvPicPr>
                   <pic:blipFill>
-                    <a:blip r:embed="rId9"/>
-                    <a:srcRect b="0" l="0" r="0" t="0"/>
+                    <a:blip r:embed="rId8" cstate="print">
+                      <a:extLst>
+                        <a:ext uri="{28A0092B-C50C-407E-A947-70E740481C1C}">
+                          <a14:useLocalDpi xmlns:a14="http://schemas.microsoft.com/office/drawing/2010/main" val="0"/>
+                        </a:ext>
+                      </a:extLst>
+                    </a:blip>
+                    <a:srcRect/>
                     <a:stretch>
                       <a:fillRect/>
                     </a:stretch>
                   </pic:blipFill>
-                  <pic:spPr>
+                  <pic:spPr bwMode="auto">
                     <a:xfrm>
                       <a:off x="0" y="0"/>
-                      <a:ext cx="4338638" cy="2068420"/>
+                      <a:ext cx="4472560" cy="2601110"/>
                     </a:xfrm>
-                    <a:prstGeom prst="rect"/>
-                    <a:ln/>
+                    <a:prstGeom prst="rect">
+                      <a:avLst/>
+                    </a:prstGeom>
+                    <a:noFill/>
+                    <a:ln>
+                      <a:noFill/>
+                    </a:ln>
                   </pic:spPr>
                 </pic:pic>
               </a:graphicData>
@@ -600,10 +850,31 @@
           </wp:inline>
         </w:drawing>
       </w:r>
-      <w:r>
-        <w:rPr>
-          <w:rtl w:val="0"/>
-        </w:rPr>
+    </w:p>
+    <w:p>
+      <w:pPr>
+        <w:pStyle w:val="Legenda"/>
+        <w:ind w:left="2160"/>
+        <w:jc w:val="both"/>
+        <w:rPr>
+          <w:b/>
+          <w:sz w:val="24"/>
+          <w:szCs w:val="24"/>
+        </w:rPr>
+      </w:pPr>
+      <w:r>
+        <w:t xml:space="preserve">Figura </w:t>
+      </w:r>
+      <w:fldSimple w:instr=" SEQ Figura \* ARABIC ">
+        <w:r>
+          <w:rPr>
+            <w:noProof/>
+          </w:rPr>
+          <w:t>4</w:t>
+        </w:r>
+      </w:fldSimple>
+      <w:r>
+        <w:t>: Visão do aluno durante a construção dos blocos de matrícula durante o período de encomenda de matrícula.</w:t>
       </w:r>
     </w:p>
     <w:p>
@@ -613,84 +884,161 @@
           <w:numId w:val="1"/>
         </w:numPr>
         <w:spacing w:line="360" w:lineRule="auto"/>
-        <w:ind w:left="2160" w:hanging="360"/>
         <w:jc w:val="both"/>
         <w:rPr>
-          <w:b w:val="1"/>
-          <w:sz w:val="24"/>
-          <w:szCs w:val="24"/>
-        </w:rPr>
-      </w:pPr>
-      <w:r>
-        <w:rPr>
-          <w:b w:val="1"/>
-          <w:sz w:val="24"/>
-          <w:szCs w:val="24"/>
-          <w:rtl w:val="0"/>
-        </w:rPr>
-        <w:t xml:space="preserve">LOCAIS:</w:t>
-      </w:r>
-      <w:r>
-        <w:rPr>
-          <w:sz w:val="24"/>
-          <w:szCs w:val="24"/>
-          <w:rtl w:val="0"/>
-        </w:rPr>
-        <w:t xml:space="preserve"> cada turma é dada em um local específico, e estes locais variam prédios e salas. Ademais, a ocupação destas salas depende também dos horários disponíveis por elas.</w:t>
-      </w:r>
-    </w:p>
-    <w:p>
-      <w:pPr>
+          <w:b/>
+          <w:sz w:val="24"/>
+          <w:szCs w:val="24"/>
+        </w:rPr>
+      </w:pPr>
+      <w:r>
+        <w:rPr>
+          <w:b/>
+          <w:sz w:val="24"/>
+          <w:szCs w:val="24"/>
+        </w:rPr>
+        <w:t>LOCAIS:</w:t>
+      </w:r>
+      <w:r>
+        <w:rPr>
+          <w:sz w:val="24"/>
+          <w:szCs w:val="24"/>
+        </w:rPr>
+        <w:t xml:space="preserve"> cada turma é dada em um local específico, e estes locais variam prédios e salas</w:t>
+      </w:r>
+      <w:r>
+        <w:rPr>
+          <w:sz w:val="24"/>
+          <w:szCs w:val="24"/>
+        </w:rPr>
+        <w:t xml:space="preserve"> – deste modo, o</w:t>
+      </w:r>
+      <w:r>
+        <w:rPr>
+          <w:sz w:val="24"/>
+          <w:szCs w:val="24"/>
+        </w:rPr>
+        <w:t xml:space="preserve"> aluno possui mais um parâmetro para avaliar durante a escolha das turmas na confecção da sua matrícula</w:t>
+      </w:r>
+      <w:r>
+        <w:rPr>
+          <w:sz w:val="24"/>
+          <w:szCs w:val="24"/>
+        </w:rPr>
+        <w:t>. Ademais, a ocupação destas salas depende também dos horários disponíveis por elas</w:t>
+      </w:r>
+      <w:r>
+        <w:rPr>
+          <w:sz w:val="24"/>
+          <w:szCs w:val="24"/>
+        </w:rPr>
+        <w:t xml:space="preserve"> – esta ocupação que será definida à priori na base de dados, visto que a ideia é a mostrar a visão do aluno durante a matrícula.</w:t>
+      </w:r>
+    </w:p>
+    <w:p>
+      <w:pPr>
+        <w:keepNext/>
         <w:numPr>
           <w:ilvl w:val="0"/>
           <w:numId w:val="1"/>
         </w:numPr>
         <w:spacing w:line="360" w:lineRule="auto"/>
-        <w:ind w:left="2160" w:hanging="360"/>
         <w:jc w:val="both"/>
-        <w:rPr>
-          <w:b w:val="1"/>
-          <w:sz w:val="24"/>
-          <w:szCs w:val="24"/>
-        </w:rPr>
-      </w:pPr>
-      <w:r>
-        <w:rPr>
-          <w:b w:val="1"/>
-          <w:sz w:val="24"/>
-          <w:szCs w:val="24"/>
-          <w:rtl w:val="0"/>
-        </w:rPr>
-        <w:t xml:space="preserve">BOLSAS:</w:t>
-      </w:r>
-      <w:r>
-        <w:rPr>
-          <w:sz w:val="24"/>
-          <w:szCs w:val="24"/>
-          <w:rtl w:val="0"/>
-        </w:rPr>
-        <w:t xml:space="preserve"> a universidade também proporciona a possibilidade dos alunos participarem de atividades complementares ao curso - essas que são necessárias para sua conclusão - como programas de iniciação científica ou monitoria de disciplinas. Para isso, servidores irão auxiliar os alunos nas suas atividades em prol da universidade. </w:t>
-      </w:r>
-      <w:r>
-        <w:rPr>
+      </w:pPr>
+      <w:r>
+        <w:rPr>
+          <w:b/>
+          <w:sz w:val="24"/>
+          <w:szCs w:val="24"/>
+        </w:rPr>
+        <w:t>BOLSAS:</w:t>
+      </w:r>
+      <w:r>
+        <w:rPr>
+          <w:sz w:val="24"/>
+          <w:szCs w:val="24"/>
+        </w:rPr>
+        <w:t xml:space="preserve"> a universidade também proporciona a possibilidade </w:t>
+      </w:r>
+      <w:r>
+        <w:rPr>
+          <w:sz w:val="24"/>
+          <w:szCs w:val="24"/>
+        </w:rPr>
+        <w:t>de os</w:t>
+      </w:r>
+      <w:r>
+        <w:rPr>
+          <w:sz w:val="24"/>
+          <w:szCs w:val="24"/>
+        </w:rPr>
+        <w:t xml:space="preserve"> alunos participarem de atividades complementares ao curso - essas que são necessárias para sua conclusão - como programas de iniciação científica ou monitoria de disciplinas. Para isso, </w:t>
+      </w:r>
+      <w:r>
+        <w:rPr>
+          <w:sz w:val="24"/>
+          <w:szCs w:val="24"/>
+        </w:rPr>
+        <w:t>alunos</w:t>
+      </w:r>
+      <w:r>
+        <w:rPr>
+          <w:sz w:val="24"/>
+          <w:szCs w:val="24"/>
+        </w:rPr>
+        <w:t xml:space="preserve"> irão auxiliar os </w:t>
+      </w:r>
+      <w:r>
+        <w:rPr>
+          <w:sz w:val="24"/>
+          <w:szCs w:val="24"/>
+        </w:rPr>
+        <w:t>servidores</w:t>
+      </w:r>
+      <w:r>
+        <w:rPr>
+          <w:sz w:val="24"/>
+          <w:szCs w:val="24"/>
+        </w:rPr>
+        <w:t xml:space="preserve"> nas suas atividades em prol da universidade</w:t>
+      </w:r>
+      <w:r>
+        <w:rPr>
+          <w:sz w:val="24"/>
+          <w:szCs w:val="24"/>
+        </w:rPr>
+        <w:t xml:space="preserve"> – visto que, durante as atividades referentes a bolsa, o aluno auxilia um servidor, normalmente um professor, como, por exemplo, uma bolsa de monitoria, onde o aluno deve ajudar o professor com as atividades das turmas monitoradas. Deste modo, no ponto de vista do nosso sistema, o </w:t>
+      </w:r>
+      <w:r>
+        <w:rPr>
+          <w:sz w:val="24"/>
+          <w:szCs w:val="24"/>
+        </w:rPr>
+        <w:lastRenderedPageBreak/>
+        <w:t>aluno poderá se candidatar a uma bolsa de iniciação científica ou de monitoria a partir de um sistema análogo ao mural de bolsas.</w:t>
+      </w:r>
+      <w:r>
+        <w:rPr>
+          <w:noProof/>
           <w:sz w:val="24"/>
           <w:szCs w:val="24"/>
         </w:rPr>
         <w:drawing>
-          <wp:inline distB="114300" distT="114300" distL="114300" distR="114300">
+          <wp:inline distT="114300" distB="114300" distL="114300" distR="114300" wp14:anchorId="1631216A" wp14:editId="1631216B">
             <wp:extent cx="4310063" cy="1890127"/>
-            <wp:effectExtent b="0" l="0" r="0" t="0"/>
+            <wp:effectExtent l="0" t="0" r="0" b="0"/>
             <wp:docPr id="3" name="image5.png"/>
-            <a:graphic>
+            <wp:cNvGraphicFramePr/>
+            <a:graphic xmlns:a="http://schemas.openxmlformats.org/drawingml/2006/main">
               <a:graphicData uri="http://schemas.openxmlformats.org/drawingml/2006/picture">
-                <pic:pic>
+                <pic:pic xmlns:pic="http://schemas.openxmlformats.org/drawingml/2006/picture">
                   <pic:nvPicPr>
                     <pic:cNvPr id="0" name="image5.png"/>
                     <pic:cNvPicPr preferRelativeResize="0"/>
                   </pic:nvPicPr>
                   <pic:blipFill>
-                    <a:blip r:embed="rId10"/>
-                    <a:srcRect b="0" l="0" r="0" t="0"/>
+                    <a:blip r:embed="rId9"/>
+                    <a:srcRect/>
                     <a:stretch>
                       <a:fillRect/>
                     </a:stretch>
@@ -700,7 +1048,9 @@
                       <a:off x="0" y="0"/>
                       <a:ext cx="4310063" cy="1890127"/>
                     </a:xfrm>
-                    <a:prstGeom prst="rect"/>
+                    <a:prstGeom prst="rect">
+                      <a:avLst/>
+                    </a:prstGeom>
                     <a:ln/>
                   </pic:spPr>
                 </pic:pic>
@@ -709,27 +1059,43 @@
           </wp:inline>
         </w:drawing>
       </w:r>
-      <w:r>
-        <w:rPr>
-          <w:rtl w:val="0"/>
-        </w:rPr>
+    </w:p>
+    <w:p>
+      <w:pPr>
+        <w:pStyle w:val="Legenda"/>
+        <w:ind w:left="1440" w:firstLine="720"/>
+        <w:jc w:val="both"/>
+        <w:rPr>
+          <w:b/>
+          <w:sz w:val="24"/>
+          <w:szCs w:val="24"/>
+        </w:rPr>
+      </w:pPr>
+      <w:r>
+        <w:t xml:space="preserve">Figura </w:t>
+      </w:r>
+      <w:fldSimple w:instr=" SEQ Figura \* ARABIC ">
+        <w:r>
+          <w:rPr>
+            <w:noProof/>
+          </w:rPr>
+          <w:t>5</w:t>
+        </w:r>
+      </w:fldSimple>
+      <w:r>
+        <w:t>: Mural de bolsas e sua disposição de bolsas para que o aluno se candidate.</w:t>
       </w:r>
     </w:p>
     <w:p>
       <w:pPr>
         <w:spacing w:line="360" w:lineRule="auto"/>
-        <w:ind w:left="2160" w:firstLine="0"/>
+        <w:ind w:left="2160"/>
         <w:jc w:val="both"/>
         <w:rPr>
           <w:sz w:val="24"/>
           <w:szCs w:val="24"/>
         </w:rPr>
       </w:pPr>
-      <w:r>
-        <w:rPr>
-          <w:rtl w:val="0"/>
-        </w:rPr>
-      </w:r>
     </w:p>
     <w:p>
       <w:pPr>
@@ -738,22 +1104,20 @@
           <w:numId w:val="2"/>
         </w:numPr>
         <w:spacing w:line="360" w:lineRule="auto"/>
-        <w:ind w:left="720" w:hanging="360"/>
         <w:jc w:val="both"/>
         <w:rPr>
-          <w:b w:val="1"/>
-          <w:sz w:val="24"/>
-          <w:szCs w:val="24"/>
-        </w:rPr>
-      </w:pPr>
-      <w:r>
-        <w:rPr>
-          <w:b w:val="1"/>
-          <w:sz w:val="24"/>
-          <w:szCs w:val="24"/>
-          <w:rtl w:val="0"/>
-        </w:rPr>
-        <w:t xml:space="preserve">REFERÊNCIAS</w:t>
+          <w:b/>
+          <w:sz w:val="24"/>
+          <w:szCs w:val="24"/>
+        </w:rPr>
+      </w:pPr>
+      <w:r>
+        <w:rPr>
+          <w:b/>
+          <w:sz w:val="24"/>
+          <w:szCs w:val="24"/>
+        </w:rPr>
+        <w:t>REFERÊNCIAS</w:t>
       </w:r>
     </w:p>
     <w:p>
@@ -763,37 +1127,32 @@
           <w:numId w:val="3"/>
         </w:numPr>
         <w:spacing w:line="360" w:lineRule="auto"/>
-        <w:ind w:left="2160" w:hanging="360"/>
         <w:jc w:val="both"/>
         <w:rPr>
           <w:sz w:val="24"/>
           <w:szCs w:val="24"/>
-          <w:u w:val="none"/>
-        </w:rPr>
-      </w:pPr>
-      <w:r>
-        <w:rPr>
-          <w:sz w:val="24"/>
-          <w:szCs w:val="24"/>
-          <w:rtl w:val="0"/>
-        </w:rPr>
-        <w:t xml:space="preserve">www.ufrgs.br</w:t>
-      </w:r>
-      <w:r>
-        <w:rPr>
-          <w:sz w:val="24"/>
-          <w:szCs w:val="24"/>
-          <w:rtl w:val="0"/>
-        </w:rPr>
-        <w:t xml:space="preserve"> </w:t>
-      </w:r>
-      <w:r>
-        <w:rPr>
-          <w:sz w:val="24"/>
-          <w:szCs w:val="24"/>
-          <w:rtl w:val="0"/>
-        </w:rPr>
-        <w:t xml:space="preserve">;</w:t>
+        </w:rPr>
+      </w:pPr>
+      <w:r>
+        <w:rPr>
+          <w:sz w:val="24"/>
+          <w:szCs w:val="24"/>
+        </w:rPr>
+        <w:t>www.ufrg</w:t>
+      </w:r>
+      <w:r>
+        <w:rPr>
+          <w:sz w:val="24"/>
+          <w:szCs w:val="24"/>
+        </w:rPr>
+        <w:t>s</w:t>
+      </w:r>
+      <w:r>
+        <w:rPr>
+          <w:sz w:val="24"/>
+          <w:szCs w:val="24"/>
+        </w:rPr>
+        <w:t>.br;</w:t>
       </w:r>
     </w:p>
     <w:p>
@@ -803,40 +1162,73 @@
           <w:numId w:val="3"/>
         </w:numPr>
         <w:spacing w:line="360" w:lineRule="auto"/>
-        <w:ind w:left="2160" w:hanging="360"/>
         <w:jc w:val="both"/>
         <w:rPr>
           <w:sz w:val="24"/>
           <w:szCs w:val="24"/>
-          <w:u w:val="none"/>
-        </w:rPr>
-      </w:pPr>
-      <w:r>
-        <w:rPr>
-          <w:sz w:val="24"/>
-          <w:szCs w:val="24"/>
-          <w:rtl w:val="0"/>
-        </w:rPr>
-        <w:t xml:space="preserve">www.ufrgs.br/bolsas/;</w:t>
-      </w:r>
-      <w:r>
-        <w:rPr>
-          <w:rtl w:val="0"/>
-        </w:rPr>
-      </w:r>
+        </w:rPr>
+      </w:pPr>
+      <w:r>
+        <w:rPr>
+          <w:sz w:val="24"/>
+          <w:szCs w:val="24"/>
+        </w:rPr>
+        <w:t>www.ufrgs.br/bolsas/</w:t>
+      </w:r>
+      <w:r>
+        <w:rPr>
+          <w:sz w:val="24"/>
+          <w:szCs w:val="24"/>
+        </w:rPr>
+        <w:t>;</w:t>
+      </w:r>
+    </w:p>
+    <w:p>
+      <w:pPr>
+        <w:numPr>
+          <w:ilvl w:val="0"/>
+          <w:numId w:val="3"/>
+        </w:numPr>
+        <w:spacing w:line="360" w:lineRule="auto"/>
+        <w:jc w:val="both"/>
+        <w:rPr>
+          <w:sz w:val="24"/>
+          <w:szCs w:val="24"/>
+        </w:rPr>
+      </w:pPr>
+      <w:r>
+        <w:rPr>
+          <w:sz w:val="24"/>
+          <w:szCs w:val="24"/>
+        </w:rPr>
+        <w:t>https://www.ufrgs.br/prograd/wp-content/uploads/2019/10/Instrução-Normativa-03.2013-PROGRAD.SEAD_.pdf</w:t>
+      </w:r>
+      <w:r>
+        <w:rPr>
+          <w:sz w:val="24"/>
+          <w:szCs w:val="24"/>
+        </w:rPr>
+        <w:t>;</w:t>
+      </w:r>
+      <w:bookmarkStart w:id="0" w:name="_GoBack"/>
+      <w:bookmarkEnd w:id="0"/>
     </w:p>
     <w:sectPr>
-      <w:pgSz w:h="16834" w:w="11909"/>
-      <w:pgMar w:bottom="1440" w:top="1440" w:left="1440" w:right="1440" w:header="720" w:footer="720"/>
+      <w:pgSz w:w="11909" w:h="16834"/>
+      <w:pgMar w:top="1440" w:right="1440" w:bottom="1440" w:left="1440" w:header="720" w:footer="720" w:gutter="0"/>
       <w:pgNumType w:start="1"/>
+      <w:cols w:space="720"/>
     </w:sectPr>
   </w:body>
 </w:document>
 </file>
 
 <file path=word/numbering.xml><?xml version="1.0" encoding="utf-8"?>
-<w:numbering xmlns:mc="http://schemas.openxmlformats.org/markup-compatibility/2006" xmlns:o="urn:schemas-microsoft-com:office:office" xmlns:r="http://schemas.openxmlformats.org/officeDocument/2006/relationships" xmlns:m="http://schemas.openxmlformats.org/officeDocument/2006/math" xmlns:v="urn:schemas-microsoft-com:vml" xmlns:wp="http://schemas.openxmlformats.org/drawingml/2006/wordprocessingDrawing" xmlns:w10="urn:schemas-microsoft-com:office:word" xmlns:w="http://schemas.openxmlformats.org/wordprocessingml/2006/main" xmlns:wne="http://schemas.microsoft.com/office/word/2006/wordml" xmlns:sl="http://schemas.openxmlformats.org/schemaLibrary/2006/main" xmlns:a="http://schemas.openxmlformats.org/drawingml/2006/main" xmlns:pic="http://schemas.openxmlformats.org/drawingml/2006/picture" xmlns:c="http://schemas.openxmlformats.org/drawingml/2006/chart" xmlns:lc="http://schemas.openxmlformats.org/drawingml/2006/lockedCanvas" xmlns:dgm="http://schemas.openxmlformats.org/drawingml/2006/diagram" xmlns:wps="http://schemas.microsoft.com/office/word/2010/wordprocessingShape" xmlns:wpg="http://schemas.microsoft.com/office/word/2010/wordprocessingGroup" xmlns:w14="http://schemas.microsoft.com/office/word/2010/wordml" xmlns:w15="http://schemas.microsoft.com/office/word/2012/wordml">
-  <w:abstractNum w:abstractNumId="1">
+<w:numbering xmlns:wpc="http://schemas.microsoft.com/office/word/2010/wordprocessingCanvas" xmlns:cx="http://schemas.microsoft.com/office/drawing/2014/chartex" xmlns:cx1="http://schemas.microsoft.com/office/drawing/2015/9/8/chartex" xmlns:cx2="http://schemas.microsoft.com/office/drawing/2015/10/21/chartex" xmlns:cx3="http://schemas.microsoft.com/office/drawing/2016/5/9/chartex" xmlns:cx4="http://schemas.microsoft.com/office/drawing/2016/5/10/chartex" xmlns:cx5="http://schemas.microsoft.com/office/drawing/2016/5/11/chartex" xmlns:cx6="http://schemas.microsoft.com/office/drawing/2016/5/12/chartex" xmlns:cx7="http://schemas.microsoft.com/office/drawing/2016/5/13/chartex" xmlns:cx8="http://schemas.microsoft.com/office/drawing/2016/5/14/chartex" xmlns:mc="http://schemas.openxmlformats.org/markup-compatibility/2006" xmlns:aink="http://schemas.microsoft.com/office/drawing/2016/ink" xmlns:am3d="http://schemas.microsoft.com/office/drawing/2017/model3d" xmlns:o="urn:schemas-microsoft-com:office:office" xmlns:r="http://schemas.openxmlformats.org/officeDocument/2006/relationships" xmlns:m="http://schemas.openxmlformats.org/officeDocument/2006/math" xmlns:v="urn:schemas-microsoft-com:vml" xmlns:wp14="http://schemas.microsoft.com/office/word/2010/wordprocessingDrawing" xmlns:wp="http://schemas.openxmlformats.org/drawingml/2006/wordprocessingDrawing" xmlns:w10="urn:schemas-microsoft-com:office:word" xmlns:w="http://schemas.openxmlformats.org/wordprocessingml/2006/main" xmlns:w14="http://schemas.microsoft.com/office/word/2010/wordml" xmlns:w15="http://schemas.microsoft.com/office/word/2012/wordml" xmlns:w16cid="http://schemas.microsoft.com/office/word/2016/wordml/cid" xmlns:w16se="http://schemas.microsoft.com/office/word/2015/wordml/symex" xmlns:wpg="http://schemas.microsoft.com/office/word/2010/wordprocessingGroup" xmlns:wpi="http://schemas.microsoft.com/office/word/2010/wordprocessingInk" xmlns:wne="http://schemas.microsoft.com/office/word/2006/wordml" xmlns:wps="http://schemas.microsoft.com/office/word/2010/wordprocessingShape" mc:Ignorable="w14 w15 w16se w16cid wp14">
+  <w:abstractNum w:abstractNumId="0" w15:restartNumberingAfterBreak="0">
+    <w:nsid w:val="230D5247"/>
+    <w:multiLevelType w:val="multilevel"/>
+    <w:tmpl w:val="71FC3148"/>
     <w:lvl w:ilvl="0">
       <w:start w:val="1"/>
       <w:numFmt w:val="bullet"/>
@@ -946,7 +1338,10 @@
       </w:rPr>
     </w:lvl>
   </w:abstractNum>
-  <w:abstractNum w:abstractNumId="2">
+  <w:abstractNum w:abstractNumId="1" w15:restartNumberingAfterBreak="0">
+    <w:nsid w:val="52DA3578"/>
+    <w:multiLevelType w:val="multilevel"/>
+    <w:tmpl w:val="D8B65B20"/>
     <w:lvl w:ilvl="0">
       <w:start w:val="1"/>
       <w:numFmt w:val="decimal"/>
@@ -1056,7 +1451,10 @@
       </w:rPr>
     </w:lvl>
   </w:abstractNum>
-  <w:abstractNum w:abstractNumId="3">
+  <w:abstractNum w:abstractNumId="2" w15:restartNumberingAfterBreak="0">
+    <w:nsid w:val="75D655A2"/>
+    <w:multiLevelType w:val="multilevel"/>
+    <w:tmpl w:val="F510015C"/>
     <w:lvl w:ilvl="0">
       <w:start w:val="1"/>
       <w:numFmt w:val="bullet"/>
@@ -1167,26 +1565,26 @@
     </w:lvl>
   </w:abstractNum>
   <w:num w:numId="1">
+    <w:abstractNumId w:val="2"/>
+  </w:num>
+  <w:num w:numId="2">
     <w:abstractNumId w:val="1"/>
   </w:num>
-  <w:num w:numId="2">
-    <w:abstractNumId w:val="2"/>
-  </w:num>
   <w:num w:numId="3">
-    <w:abstractNumId w:val="3"/>
+    <w:abstractNumId w:val="0"/>
   </w:num>
 </w:numbering>
 </file>
 
 <file path=word/styles.xml><?xml version="1.0" encoding="utf-8"?>
-<w:styles xmlns:mc="http://schemas.openxmlformats.org/markup-compatibility/2006" xmlns:o="urn:schemas-microsoft-com:office:office" xmlns:r="http://schemas.openxmlformats.org/officeDocument/2006/relationships" xmlns:m="http://schemas.openxmlformats.org/officeDocument/2006/math" xmlns:v="urn:schemas-microsoft-com:vml" xmlns:wp="http://schemas.openxmlformats.org/drawingml/2006/wordprocessingDrawing" xmlns:w10="urn:schemas-microsoft-com:office:word" xmlns:w="http://schemas.openxmlformats.org/wordprocessingml/2006/main" xmlns:wne="http://schemas.microsoft.com/office/word/2006/wordml" xmlns:sl="http://schemas.openxmlformats.org/schemaLibrary/2006/main" xmlns:a="http://schemas.openxmlformats.org/drawingml/2006/main" xmlns:pic="http://schemas.openxmlformats.org/drawingml/2006/picture" xmlns:c="http://schemas.openxmlformats.org/drawingml/2006/chart" xmlns:lc="http://schemas.openxmlformats.org/drawingml/2006/lockedCanvas" xmlns:dgm="http://schemas.openxmlformats.org/drawingml/2006/diagram" xmlns:wps="http://schemas.microsoft.com/office/word/2010/wordprocessingShape" xmlns:wpg="http://schemas.microsoft.com/office/word/2010/wordprocessingGroup" xmlns:w14="http://schemas.microsoft.com/office/word/2010/wordml" xmlns:w15="http://schemas.microsoft.com/office/word/2012/wordml">
+<w:styles xmlns:mc="http://schemas.openxmlformats.org/markup-compatibility/2006" xmlns:r="http://schemas.openxmlformats.org/officeDocument/2006/relationships" xmlns:w="http://schemas.openxmlformats.org/wordprocessingml/2006/main" xmlns:w14="http://schemas.microsoft.com/office/word/2010/wordml" xmlns:w15="http://schemas.microsoft.com/office/word/2012/wordml" xmlns:w16cid="http://schemas.microsoft.com/office/word/2016/wordml/cid" xmlns:w16se="http://schemas.microsoft.com/office/word/2015/wordml/symex" mc:Ignorable="w14 w15 w16se w16cid">
   <w:docDefaults>
     <w:rPrDefault>
       <w:rPr>
-        <w:rFonts w:ascii="Arial" w:cs="Arial" w:eastAsia="Arial" w:hAnsi="Arial"/>
+        <w:rFonts w:ascii="Arial" w:eastAsia="Arial" w:hAnsi="Arial" w:cs="Arial"/>
         <w:sz w:val="22"/>
         <w:szCs w:val="22"/>
-        <w:lang w:val="pt_BR"/>
+        <w:lang w:val="pt-BR" w:eastAsia="pt-BR" w:bidi="ar-SA"/>
       </w:rPr>
     </w:rPrDefault>
     <w:pPrDefault>
@@ -1195,65 +1593,457 @@
       </w:pPr>
     </w:pPrDefault>
   </w:docDefaults>
-  <w:style w:type="paragraph" w:styleId="Normal" w:default="1">
-    <w:name w:val="normal"/>
+  <w:latentStyles w:defLockedState="0" w:defUIPriority="99" w:defSemiHidden="0" w:defUnhideWhenUsed="0" w:defQFormat="0" w:count="376">
+    <w:lsdException w:name="Normal" w:uiPriority="0" w:qFormat="1"/>
+    <w:lsdException w:name="heading 1" w:uiPriority="9" w:qFormat="1"/>
+    <w:lsdException w:name="heading 2" w:semiHidden="1" w:uiPriority="9" w:unhideWhenUsed="1" w:qFormat="1"/>
+    <w:lsdException w:name="heading 3" w:semiHidden="1" w:uiPriority="9" w:unhideWhenUsed="1" w:qFormat="1"/>
+    <w:lsdException w:name="heading 4" w:semiHidden="1" w:uiPriority="9" w:unhideWhenUsed="1" w:qFormat="1"/>
+    <w:lsdException w:name="heading 5" w:semiHidden="1" w:uiPriority="9" w:unhideWhenUsed="1" w:qFormat="1"/>
+    <w:lsdException w:name="heading 6" w:semiHidden="1" w:uiPriority="9" w:unhideWhenUsed="1" w:qFormat="1"/>
+    <w:lsdException w:name="heading 7" w:semiHidden="1" w:uiPriority="9" w:unhideWhenUsed="1" w:qFormat="1"/>
+    <w:lsdException w:name="heading 8" w:semiHidden="1" w:uiPriority="9" w:unhideWhenUsed="1" w:qFormat="1"/>
+    <w:lsdException w:name="heading 9" w:semiHidden="1" w:uiPriority="9" w:unhideWhenUsed="1" w:qFormat="1"/>
+    <w:lsdException w:name="index 1" w:semiHidden="1" w:unhideWhenUsed="1"/>
+    <w:lsdException w:name="index 2" w:semiHidden="1" w:unhideWhenUsed="1"/>
+    <w:lsdException w:name="index 3" w:semiHidden="1" w:unhideWhenUsed="1"/>
+    <w:lsdException w:name="index 4" w:semiHidden="1" w:unhideWhenUsed="1"/>
+    <w:lsdException w:name="index 5" w:semiHidden="1" w:unhideWhenUsed="1"/>
+    <w:lsdException w:name="index 6" w:semiHidden="1" w:unhideWhenUsed="1"/>
+    <w:lsdException w:name="index 7" w:semiHidden="1" w:unhideWhenUsed="1"/>
+    <w:lsdException w:name="index 8" w:semiHidden="1" w:unhideWhenUsed="1"/>
+    <w:lsdException w:name="index 9" w:semiHidden="1" w:unhideWhenUsed="1"/>
+    <w:lsdException w:name="toc 1" w:semiHidden="1" w:uiPriority="39" w:unhideWhenUsed="1"/>
+    <w:lsdException w:name="toc 2" w:semiHidden="1" w:uiPriority="39" w:unhideWhenUsed="1"/>
+    <w:lsdException w:name="toc 3" w:semiHidden="1" w:uiPriority="39" w:unhideWhenUsed="1"/>
+    <w:lsdException w:name="toc 4" w:semiHidden="1" w:uiPriority="39" w:unhideWhenUsed="1"/>
+    <w:lsdException w:name="toc 5" w:semiHidden="1" w:uiPriority="39" w:unhideWhenUsed="1"/>
+    <w:lsdException w:name="toc 6" w:semiHidden="1" w:uiPriority="39" w:unhideWhenUsed="1"/>
+    <w:lsdException w:name="toc 7" w:semiHidden="1" w:uiPriority="39" w:unhideWhenUsed="1"/>
+    <w:lsdException w:name="toc 8" w:semiHidden="1" w:uiPriority="39" w:unhideWhenUsed="1"/>
+    <w:lsdException w:name="toc 9" w:semiHidden="1" w:uiPriority="39" w:unhideWhenUsed="1"/>
+    <w:lsdException w:name="Normal Indent" w:semiHidden="1" w:unhideWhenUsed="1"/>
+    <w:lsdException w:name="footnote text" w:semiHidden="1" w:unhideWhenUsed="1"/>
+    <w:lsdException w:name="annotation text" w:semiHidden="1" w:unhideWhenUsed="1"/>
+    <w:lsdException w:name="header" w:semiHidden="1" w:unhideWhenUsed="1"/>
+    <w:lsdException w:name="footer" w:semiHidden="1" w:unhideWhenUsed="1"/>
+    <w:lsdException w:name="index heading" w:semiHidden="1" w:unhideWhenUsed="1"/>
+    <w:lsdException w:name="caption" w:semiHidden="1" w:uiPriority="35" w:unhideWhenUsed="1" w:qFormat="1"/>
+    <w:lsdException w:name="table of figures" w:semiHidden="1" w:unhideWhenUsed="1"/>
+    <w:lsdException w:name="envelope address" w:semiHidden="1" w:unhideWhenUsed="1"/>
+    <w:lsdException w:name="envelope return" w:semiHidden="1" w:unhideWhenUsed="1"/>
+    <w:lsdException w:name="footnote reference" w:semiHidden="1" w:unhideWhenUsed="1"/>
+    <w:lsdException w:name="annotation reference" w:semiHidden="1" w:unhideWhenUsed="1"/>
+    <w:lsdException w:name="line number" w:semiHidden="1" w:unhideWhenUsed="1"/>
+    <w:lsdException w:name="page number" w:semiHidden="1" w:unhideWhenUsed="1"/>
+    <w:lsdException w:name="endnote reference" w:semiHidden="1" w:unhideWhenUsed="1"/>
+    <w:lsdException w:name="endnote text" w:semiHidden="1" w:unhideWhenUsed="1"/>
+    <w:lsdException w:name="table of authorities" w:semiHidden="1" w:unhideWhenUsed="1"/>
+    <w:lsdException w:name="macro" w:semiHidden="1" w:unhideWhenUsed="1"/>
+    <w:lsdException w:name="toa heading" w:semiHidden="1" w:unhideWhenUsed="1"/>
+    <w:lsdException w:name="List" w:semiHidden="1" w:unhideWhenUsed="1"/>
+    <w:lsdException w:name="List Bullet" w:semiHidden="1" w:unhideWhenUsed="1"/>
+    <w:lsdException w:name="List Number" w:semiHidden="1" w:unhideWhenUsed="1"/>
+    <w:lsdException w:name="List 2" w:semiHidden="1" w:unhideWhenUsed="1"/>
+    <w:lsdException w:name="List 3" w:semiHidden="1" w:unhideWhenUsed="1"/>
+    <w:lsdException w:name="List 4" w:semiHidden="1" w:unhideWhenUsed="1"/>
+    <w:lsdException w:name="List 5" w:semiHidden="1" w:unhideWhenUsed="1"/>
+    <w:lsdException w:name="List Bullet 2" w:semiHidden="1" w:unhideWhenUsed="1"/>
+    <w:lsdException w:name="List Bullet 3" w:semiHidden="1" w:unhideWhenUsed="1"/>
+    <w:lsdException w:name="List Bullet 4" w:semiHidden="1" w:unhideWhenUsed="1"/>
+    <w:lsdException w:name="List Bullet 5" w:semiHidden="1" w:unhideWhenUsed="1"/>
+    <w:lsdException w:name="List Number 2" w:semiHidden="1" w:unhideWhenUsed="1"/>
+    <w:lsdException w:name="List Number 3" w:semiHidden="1" w:unhideWhenUsed="1"/>
+    <w:lsdException w:name="List Number 4" w:semiHidden="1" w:unhideWhenUsed="1"/>
+    <w:lsdException w:name="List Number 5" w:semiHidden="1" w:unhideWhenUsed="1"/>
+    <w:lsdException w:name="Title" w:uiPriority="10" w:qFormat="1"/>
+    <w:lsdException w:name="Closing" w:semiHidden="1" w:unhideWhenUsed="1"/>
+    <w:lsdException w:name="Signature" w:semiHidden="1" w:unhideWhenUsed="1"/>
+    <w:lsdException w:name="Default Paragraph Font" w:semiHidden="1" w:uiPriority="1" w:unhideWhenUsed="1"/>
+    <w:lsdException w:name="Body Text" w:semiHidden="1" w:unhideWhenUsed="1"/>
+    <w:lsdException w:name="Body Text Indent" w:semiHidden="1" w:unhideWhenUsed="1"/>
+    <w:lsdException w:name="List Continue" w:semiHidden="1" w:unhideWhenUsed="1"/>
+    <w:lsdException w:name="List Continue 2" w:semiHidden="1" w:unhideWhenUsed="1"/>
+    <w:lsdException w:name="List Continue 3" w:semiHidden="1" w:unhideWhenUsed="1"/>
+    <w:lsdException w:name="List Continue 4" w:semiHidden="1" w:unhideWhenUsed="1"/>
+    <w:lsdException w:name="List Continue 5" w:semiHidden="1" w:unhideWhenUsed="1"/>
+    <w:lsdException w:name="Message Header" w:semiHidden="1" w:unhideWhenUsed="1"/>
+    <w:lsdException w:name="Subtitle" w:uiPriority="11" w:qFormat="1"/>
+    <w:lsdException w:name="Salutation" w:semiHidden="1" w:unhideWhenUsed="1"/>
+    <w:lsdException w:name="Date" w:semiHidden="1" w:unhideWhenUsed="1"/>
+    <w:lsdException w:name="Body Text First Indent" w:semiHidden="1" w:unhideWhenUsed="1"/>
+    <w:lsdException w:name="Body Text First Indent 2" w:semiHidden="1" w:unhideWhenUsed="1"/>
+    <w:lsdException w:name="Note Heading" w:semiHidden="1" w:unhideWhenUsed="1"/>
+    <w:lsdException w:name="Body Text 2" w:semiHidden="1" w:unhideWhenUsed="1"/>
+    <w:lsdException w:name="Body Text 3" w:semiHidden="1" w:unhideWhenUsed="1"/>
+    <w:lsdException w:name="Body Text Indent 2" w:semiHidden="1" w:unhideWhenUsed="1"/>
+    <w:lsdException w:name="Body Text Indent 3" w:semiHidden="1" w:unhideWhenUsed="1"/>
+    <w:lsdException w:name="Block Text" w:semiHidden="1" w:unhideWhenUsed="1"/>
+    <w:lsdException w:name="Hyperlink" w:semiHidden="1" w:unhideWhenUsed="1"/>
+    <w:lsdException w:name="FollowedHyperlink" w:semiHidden="1" w:unhideWhenUsed="1"/>
+    <w:lsdException w:name="Strong" w:uiPriority="22" w:qFormat="1"/>
+    <w:lsdException w:name="Emphasis" w:uiPriority="20" w:qFormat="1"/>
+    <w:lsdException w:name="Document Map" w:semiHidden="1" w:unhideWhenUsed="1"/>
+    <w:lsdException w:name="Plain Text" w:semiHidden="1" w:unhideWhenUsed="1"/>
+    <w:lsdException w:name="E-mail Signature" w:semiHidden="1" w:unhideWhenUsed="1"/>
+    <w:lsdException w:name="HTML Top of Form" w:semiHidden="1" w:unhideWhenUsed="1"/>
+    <w:lsdException w:name="HTML Bottom of Form" w:semiHidden="1" w:unhideWhenUsed="1"/>
+    <w:lsdException w:name="Normal (Web)" w:semiHidden="1" w:unhideWhenUsed="1"/>
+    <w:lsdException w:name="HTML Acronym" w:semiHidden="1" w:unhideWhenUsed="1"/>
+    <w:lsdException w:name="HTML Address" w:semiHidden="1" w:unhideWhenUsed="1"/>
+    <w:lsdException w:name="HTML Cite" w:semiHidden="1" w:unhideWhenUsed="1"/>
+    <w:lsdException w:name="HTML Code" w:semiHidden="1" w:unhideWhenUsed="1"/>
+    <w:lsdException w:name="HTML Definition" w:semiHidden="1" w:unhideWhenUsed="1"/>
+    <w:lsdException w:name="HTML Keyboard" w:semiHidden="1" w:unhideWhenUsed="1"/>
+    <w:lsdException w:name="HTML Preformatted" w:semiHidden="1" w:unhideWhenUsed="1"/>
+    <w:lsdException w:name="HTML Sample" w:semiHidden="1" w:unhideWhenUsed="1"/>
+    <w:lsdException w:name="HTML Typewriter" w:semiHidden="1" w:unhideWhenUsed="1"/>
+    <w:lsdException w:name="HTML Variable" w:semiHidden="1" w:unhideWhenUsed="1"/>
+    <w:lsdException w:name="Normal Table" w:semiHidden="1" w:unhideWhenUsed="1"/>
+    <w:lsdException w:name="annotation subject" w:semiHidden="1" w:unhideWhenUsed="1"/>
+    <w:lsdException w:name="No List" w:semiHidden="1" w:unhideWhenUsed="1"/>
+    <w:lsdException w:name="Outline List 1" w:semiHidden="1" w:unhideWhenUsed="1"/>
+    <w:lsdException w:name="Outline List 2" w:semiHidden="1" w:unhideWhenUsed="1"/>
+    <w:lsdException w:name="Outline List 3" w:semiHidden="1" w:unhideWhenUsed="1"/>
+    <w:lsdException w:name="Table Simple 1" w:semiHidden="1" w:unhideWhenUsed="1"/>
+    <w:lsdException w:name="Table Simple 2" w:semiHidden="1" w:unhideWhenUsed="1"/>
+    <w:lsdException w:name="Table Simple 3" w:semiHidden="1" w:unhideWhenUsed="1"/>
+    <w:lsdException w:name="Table Classic 1" w:semiHidden="1" w:unhideWhenUsed="1"/>
+    <w:lsdException w:name="Table Classic 2" w:semiHidden="1" w:unhideWhenUsed="1"/>
+    <w:lsdException w:name="Table Classic 3" w:semiHidden="1" w:unhideWhenUsed="1"/>
+    <w:lsdException w:name="Table Classic 4" w:semiHidden="1" w:unhideWhenUsed="1"/>
+    <w:lsdException w:name="Table Colorful 1" w:semiHidden="1" w:unhideWhenUsed="1"/>
+    <w:lsdException w:name="Table Colorful 2" w:semiHidden="1" w:unhideWhenUsed="1"/>
+    <w:lsdException w:name="Table Colorful 3" w:semiHidden="1" w:unhideWhenUsed="1"/>
+    <w:lsdException w:name="Table Columns 1" w:semiHidden="1" w:unhideWhenUsed="1"/>
+    <w:lsdException w:name="Table Columns 2" w:semiHidden="1" w:unhideWhenUsed="1"/>
+    <w:lsdException w:name="Table Columns 3" w:semiHidden="1" w:unhideWhenUsed="1"/>
+    <w:lsdException w:name="Table Columns 4" w:semiHidden="1" w:unhideWhenUsed="1"/>
+    <w:lsdException w:name="Table Columns 5" w:semiHidden="1" w:unhideWhenUsed="1"/>
+    <w:lsdException w:name="Table Grid 1" w:semiHidden="1" w:unhideWhenUsed="1"/>
+    <w:lsdException w:name="Table Grid 2" w:semiHidden="1" w:unhideWhenUsed="1"/>
+    <w:lsdException w:name="Table Grid 3" w:semiHidden="1" w:unhideWhenUsed="1"/>
+    <w:lsdException w:name="Table Grid 4" w:semiHidden="1" w:unhideWhenUsed="1"/>
+    <w:lsdException w:name="Table Grid 5" w:semiHidden="1" w:unhideWhenUsed="1"/>
+    <w:lsdException w:name="Table Grid 6" w:semiHidden="1" w:unhideWhenUsed="1"/>
+    <w:lsdException w:name="Table Grid 7" w:semiHidden="1" w:unhideWhenUsed="1"/>
+    <w:lsdException w:name="Table Grid 8" w:semiHidden="1" w:unhideWhenUsed="1"/>
+    <w:lsdException w:name="Table List 1" w:semiHidden="1" w:unhideWhenUsed="1"/>
+    <w:lsdException w:name="Table List 2" w:semiHidden="1" w:unhideWhenUsed="1"/>
+    <w:lsdException w:name="Table List 3" w:semiHidden="1" w:unhideWhenUsed="1"/>
+    <w:lsdException w:name="Table List 4" w:semiHidden="1" w:unhideWhenUsed="1"/>
+    <w:lsdException w:name="Table List 5" w:semiHidden="1" w:unhideWhenUsed="1"/>
+    <w:lsdException w:name="Table List 6" w:semiHidden="1" w:unhideWhenUsed="1"/>
+    <w:lsdException w:name="Table List 7" w:semiHidden="1" w:unhideWhenUsed="1"/>
+    <w:lsdException w:name="Table List 8" w:semiHidden="1" w:unhideWhenUsed="1"/>
+    <w:lsdException w:name="Table 3D effects 1" w:semiHidden="1" w:unhideWhenUsed="1"/>
+    <w:lsdException w:name="Table 3D effects 2" w:semiHidden="1" w:unhideWhenUsed="1"/>
+    <w:lsdException w:name="Table 3D effects 3" w:semiHidden="1" w:unhideWhenUsed="1"/>
+    <w:lsdException w:name="Table Contemporary" w:semiHidden="1" w:unhideWhenUsed="1"/>
+    <w:lsdException w:name="Table Elegant" w:semiHidden="1" w:unhideWhenUsed="1"/>
+    <w:lsdException w:name="Table Professional" w:semiHidden="1" w:unhideWhenUsed="1"/>
+    <w:lsdException w:name="Table Subtle 1" w:semiHidden="1" w:unhideWhenUsed="1"/>
+    <w:lsdException w:name="Table Subtle 2" w:semiHidden="1" w:unhideWhenUsed="1"/>
+    <w:lsdException w:name="Table Web 1" w:semiHidden="1" w:unhideWhenUsed="1"/>
+    <w:lsdException w:name="Table Web 2" w:semiHidden="1" w:unhideWhenUsed="1"/>
+    <w:lsdException w:name="Table Web 3" w:semiHidden="1" w:unhideWhenUsed="1"/>
+    <w:lsdException w:name="Balloon Text" w:semiHidden="1" w:unhideWhenUsed="1"/>
+    <w:lsdException w:name="Table Grid" w:uiPriority="39"/>
+    <w:lsdException w:name="Table Theme" w:semiHidden="1" w:unhideWhenUsed="1"/>
+    <w:lsdException w:name="Placeholder Text" w:semiHidden="1"/>
+    <w:lsdException w:name="No Spacing" w:uiPriority="1" w:qFormat="1"/>
+    <w:lsdException w:name="Light Shading" w:uiPriority="60"/>
+    <w:lsdException w:name="Light List" w:uiPriority="61"/>
+    <w:lsdException w:name="Light Grid" w:uiPriority="62"/>
+    <w:lsdException w:name="Medium Shading 1" w:uiPriority="63"/>
+    <w:lsdException w:name="Medium Shading 2" w:uiPriority="64"/>
+    <w:lsdException w:name="Medium List 1" w:uiPriority="65"/>
+    <w:lsdException w:name="Medium List 2" w:uiPriority="66"/>
+    <w:lsdException w:name="Medium Grid 1" w:uiPriority="67"/>
+    <w:lsdException w:name="Medium Grid 2" w:uiPriority="68"/>
+    <w:lsdException w:name="Medium Grid 3" w:uiPriority="69"/>
+    <w:lsdException w:name="Dark List" w:uiPriority="70"/>
+    <w:lsdException w:name="Colorful Shading" w:uiPriority="71"/>
+    <w:lsdException w:name="Colorful List" w:uiPriority="72"/>
+    <w:lsdException w:name="Colorful Grid" w:uiPriority="73"/>
+    <w:lsdException w:name="Light Shading Accent 1" w:uiPriority="60"/>
+    <w:lsdException w:name="Light List Accent 1" w:uiPriority="61"/>
+    <w:lsdException w:name="Light Grid Accent 1" w:uiPriority="62"/>
+    <w:lsdException w:name="Medium Shading 1 Accent 1" w:uiPriority="63"/>
+    <w:lsdException w:name="Medium Shading 2 Accent 1" w:uiPriority="64"/>
+    <w:lsdException w:name="Medium List 1 Accent 1" w:uiPriority="65"/>
+    <w:lsdException w:name="Revision" w:semiHidden="1"/>
+    <w:lsdException w:name="List Paragraph" w:uiPriority="34" w:qFormat="1"/>
+    <w:lsdException w:name="Quote" w:uiPriority="29" w:qFormat="1"/>
+    <w:lsdException w:name="Intense Quote" w:uiPriority="30" w:qFormat="1"/>
+    <w:lsdException w:name="Medium List 2 Accent 1" w:uiPriority="66"/>
+    <w:lsdException w:name="Medium Grid 1 Accent 1" w:uiPriority="67"/>
+    <w:lsdException w:name="Medium Grid 2 Accent 1" w:uiPriority="68"/>
+    <w:lsdException w:name="Medium Grid 3 Accent 1" w:uiPriority="69"/>
+    <w:lsdException w:name="Dark List Accent 1" w:uiPriority="70"/>
+    <w:lsdException w:name="Colorful Shading Accent 1" w:uiPriority="71"/>
+    <w:lsdException w:name="Colorful List Accent 1" w:uiPriority="72"/>
+    <w:lsdException w:name="Colorful Grid Accent 1" w:uiPriority="73"/>
+    <w:lsdException w:name="Light Shading Accent 2" w:uiPriority="60"/>
+    <w:lsdException w:name="Light List Accent 2" w:uiPriority="61"/>
+    <w:lsdException w:name="Light Grid Accent 2" w:uiPriority="62"/>
+    <w:lsdException w:name="Medium Shading 1 Accent 2" w:uiPriority="63"/>
+    <w:lsdException w:name="Medium Shading 2 Accent 2" w:uiPriority="64"/>
+    <w:lsdException w:name="Medium List 1 Accent 2" w:uiPriority="65"/>
+    <w:lsdException w:name="Medium List 2 Accent 2" w:uiPriority="66"/>
+    <w:lsdException w:name="Medium Grid 1 Accent 2" w:uiPriority="67"/>
+    <w:lsdException w:name="Medium Grid 2 Accent 2" w:uiPriority="68"/>
+    <w:lsdException w:name="Medium Grid 3 Accent 2" w:uiPriority="69"/>
+    <w:lsdException w:name="Dark List Accent 2" w:uiPriority="70"/>
+    <w:lsdException w:name="Colorful Shading Accent 2" w:uiPriority="71"/>
+    <w:lsdException w:name="Colorful List Accent 2" w:uiPriority="72"/>
+    <w:lsdException w:name="Colorful Grid Accent 2" w:uiPriority="73"/>
+    <w:lsdException w:name="Light Shading Accent 3" w:uiPriority="60"/>
+    <w:lsdException w:name="Light List Accent 3" w:uiPriority="61"/>
+    <w:lsdException w:name="Light Grid Accent 3" w:uiPriority="62"/>
+    <w:lsdException w:name="Medium Shading 1 Accent 3" w:uiPriority="63"/>
+    <w:lsdException w:name="Medium Shading 2 Accent 3" w:uiPriority="64"/>
+    <w:lsdException w:name="Medium List 1 Accent 3" w:uiPriority="65"/>
+    <w:lsdException w:name="Medium List 2 Accent 3" w:uiPriority="66"/>
+    <w:lsdException w:name="Medium Grid 1 Accent 3" w:uiPriority="67"/>
+    <w:lsdException w:name="Medium Grid 2 Accent 3" w:uiPriority="68"/>
+    <w:lsdException w:name="Medium Grid 3 Accent 3" w:uiPriority="69"/>
+    <w:lsdException w:name="Dark List Accent 3" w:uiPriority="70"/>
+    <w:lsdException w:name="Colorful Shading Accent 3" w:uiPriority="71"/>
+    <w:lsdException w:name="Colorful List Accent 3" w:uiPriority="72"/>
+    <w:lsdException w:name="Colorful Grid Accent 3" w:uiPriority="73"/>
+    <w:lsdException w:name="Light Shading Accent 4" w:uiPriority="60"/>
+    <w:lsdException w:name="Light List Accent 4" w:uiPriority="61"/>
+    <w:lsdException w:name="Light Grid Accent 4" w:uiPriority="62"/>
+    <w:lsdException w:name="Medium Shading 1 Accent 4" w:uiPriority="63"/>
+    <w:lsdException w:name="Medium Shading 2 Accent 4" w:uiPriority="64"/>
+    <w:lsdException w:name="Medium List 1 Accent 4" w:uiPriority="65"/>
+    <w:lsdException w:name="Medium List 2 Accent 4" w:uiPriority="66"/>
+    <w:lsdException w:name="Medium Grid 1 Accent 4" w:uiPriority="67"/>
+    <w:lsdException w:name="Medium Grid 2 Accent 4" w:uiPriority="68"/>
+    <w:lsdException w:name="Medium Grid 3 Accent 4" w:uiPriority="69"/>
+    <w:lsdException w:name="Dark List Accent 4" w:uiPriority="70"/>
+    <w:lsdException w:name="Colorful Shading Accent 4" w:uiPriority="71"/>
+    <w:lsdException w:name="Colorful List Accent 4" w:uiPriority="72"/>
+    <w:lsdException w:name="Colorful Grid Accent 4" w:uiPriority="73"/>
+    <w:lsdException w:name="Light Shading Accent 5" w:uiPriority="60"/>
+    <w:lsdException w:name="Light List Accent 5" w:uiPriority="61"/>
+    <w:lsdException w:name="Light Grid Accent 5" w:uiPriority="62"/>
+    <w:lsdException w:name="Medium Shading 1 Accent 5" w:uiPriority="63"/>
+    <w:lsdException w:name="Medium Shading 2 Accent 5" w:uiPriority="64"/>
+    <w:lsdException w:name="Medium List 1 Accent 5" w:uiPriority="65"/>
+    <w:lsdException w:name="Medium List 2 Accent 5" w:uiPriority="66"/>
+    <w:lsdException w:name="Medium Grid 1 Accent 5" w:uiPriority="67"/>
+    <w:lsdException w:name="Medium Grid 2 Accent 5" w:uiPriority="68"/>
+    <w:lsdException w:name="Medium Grid 3 Accent 5" w:uiPriority="69"/>
+    <w:lsdException w:name="Dark List Accent 5" w:uiPriority="70"/>
+    <w:lsdException w:name="Colorful Shading Accent 5" w:uiPriority="71"/>
+    <w:lsdException w:name="Colorful List Accent 5" w:uiPriority="72"/>
+    <w:lsdException w:name="Colorful Grid Accent 5" w:uiPriority="73"/>
+    <w:lsdException w:name="Light Shading Accent 6" w:uiPriority="60"/>
+    <w:lsdException w:name="Light List Accent 6" w:uiPriority="61"/>
+    <w:lsdException w:name="Light Grid Accent 6" w:uiPriority="62"/>
+    <w:lsdException w:name="Medium Shading 1 Accent 6" w:uiPriority="63"/>
+    <w:lsdException w:name="Medium Shading 2 Accent 6" w:uiPriority="64"/>
+    <w:lsdException w:name="Medium List 1 Accent 6" w:uiPriority="65"/>
+    <w:lsdException w:name="Medium List 2 Accent 6" w:uiPriority="66"/>
+    <w:lsdException w:name="Medium Grid 1 Accent 6" w:uiPriority="67"/>
+    <w:lsdException w:name="Medium Grid 2 Accent 6" w:uiPriority="68"/>
+    <w:lsdException w:name="Medium Grid 3 Accent 6" w:uiPriority="69"/>
+    <w:lsdException w:name="Dark List Accent 6" w:uiPriority="70"/>
+    <w:lsdException w:name="Colorful Shading Accent 6" w:uiPriority="71"/>
+    <w:lsdException w:name="Colorful List Accent 6" w:uiPriority="72"/>
+    <w:lsdException w:name="Colorful Grid Accent 6" w:uiPriority="73"/>
+    <w:lsdException w:name="Subtle Emphasis" w:uiPriority="19" w:qFormat="1"/>
+    <w:lsdException w:name="Intense Emphasis" w:uiPriority="21" w:qFormat="1"/>
+    <w:lsdException w:name="Subtle Reference" w:uiPriority="31" w:qFormat="1"/>
+    <w:lsdException w:name="Intense Reference" w:uiPriority="32" w:qFormat="1"/>
+    <w:lsdException w:name="Book Title" w:uiPriority="33" w:qFormat="1"/>
+    <w:lsdException w:name="Bibliography" w:semiHidden="1" w:uiPriority="37" w:unhideWhenUsed="1"/>
+    <w:lsdException w:name="TOC Heading" w:semiHidden="1" w:uiPriority="39" w:unhideWhenUsed="1" w:qFormat="1"/>
+    <w:lsdException w:name="Plain Table 1" w:uiPriority="41"/>
+    <w:lsdException w:name="Plain Table 2" w:uiPriority="42"/>
+    <w:lsdException w:name="Plain Table 3" w:uiPriority="43"/>
+    <w:lsdException w:name="Plain Table 4" w:uiPriority="44"/>
+    <w:lsdException w:name="Plain Table 5" w:uiPriority="45"/>
+    <w:lsdException w:name="Grid Table Light" w:uiPriority="40"/>
+    <w:lsdException w:name="Grid Table 1 Light" w:uiPriority="46"/>
+    <w:lsdException w:name="Grid Table 2" w:uiPriority="47"/>
+    <w:lsdException w:name="Grid Table 3" w:uiPriority="48"/>
+    <w:lsdException w:name="Grid Table 4" w:uiPriority="49"/>
+    <w:lsdException w:name="Grid Table 5 Dark" w:uiPriority="50"/>
+    <w:lsdException w:name="Grid Table 6 Colorful" w:uiPriority="51"/>
+    <w:lsdException w:name="Grid Table 7 Colorful" w:uiPriority="52"/>
+    <w:lsdException w:name="Grid Table 1 Light Accent 1" w:uiPriority="46"/>
+    <w:lsdException w:name="Grid Table 2 Accent 1" w:uiPriority="47"/>
+    <w:lsdException w:name="Grid Table 3 Accent 1" w:uiPriority="48"/>
+    <w:lsdException w:name="Grid Table 4 Accent 1" w:uiPriority="49"/>
+    <w:lsdException w:name="Grid Table 5 Dark Accent 1" w:uiPriority="50"/>
+    <w:lsdException w:name="Grid Table 6 Colorful Accent 1" w:uiPriority="51"/>
+    <w:lsdException w:name="Grid Table 7 Colorful Accent 1" w:uiPriority="52"/>
+    <w:lsdException w:name="Grid Table 1 Light Accent 2" w:uiPriority="46"/>
+    <w:lsdException w:name="Grid Table 2 Accent 2" w:uiPriority="47"/>
+    <w:lsdException w:name="Grid Table 3 Accent 2" w:uiPriority="48"/>
+    <w:lsdException w:name="Grid Table 4 Accent 2" w:uiPriority="49"/>
+    <w:lsdException w:name="Grid Table 5 Dark Accent 2" w:uiPriority="50"/>
+    <w:lsdException w:name="Grid Table 6 Colorful Accent 2" w:uiPriority="51"/>
+    <w:lsdException w:name="Grid Table 7 Colorful Accent 2" w:uiPriority="52"/>
+    <w:lsdException w:name="Grid Table 1 Light Accent 3" w:uiPriority="46"/>
+    <w:lsdException w:name="Grid Table 2 Accent 3" w:uiPriority="47"/>
+    <w:lsdException w:name="Grid Table 3 Accent 3" w:uiPriority="48"/>
+    <w:lsdException w:name="Grid Table 4 Accent 3" w:uiPriority="49"/>
+    <w:lsdException w:name="Grid Table 5 Dark Accent 3" w:uiPriority="50"/>
+    <w:lsdException w:name="Grid Table 6 Colorful Accent 3" w:uiPriority="51"/>
+    <w:lsdException w:name="Grid Table 7 Colorful Accent 3" w:uiPriority="52"/>
+    <w:lsdException w:name="Grid Table 1 Light Accent 4" w:uiPriority="46"/>
+    <w:lsdException w:name="Grid Table 2 Accent 4" w:uiPriority="47"/>
+    <w:lsdException w:name="Grid Table 3 Accent 4" w:uiPriority="48"/>
+    <w:lsdException w:name="Grid Table 4 Accent 4" w:uiPriority="49"/>
+    <w:lsdException w:name="Grid Table 5 Dark Accent 4" w:uiPriority="50"/>
+    <w:lsdException w:name="Grid Table 6 Colorful Accent 4" w:uiPriority="51"/>
+    <w:lsdException w:name="Grid Table 7 Colorful Accent 4" w:uiPriority="52"/>
+    <w:lsdException w:name="Grid Table 1 Light Accent 5" w:uiPriority="46"/>
+    <w:lsdException w:name="Grid Table 2 Accent 5" w:uiPriority="47"/>
+    <w:lsdException w:name="Grid Table 3 Accent 5" w:uiPriority="48"/>
+    <w:lsdException w:name="Grid Table 4 Accent 5" w:uiPriority="49"/>
+    <w:lsdException w:name="Grid Table 5 Dark Accent 5" w:uiPriority="50"/>
+    <w:lsdException w:name="Grid Table 6 Colorful Accent 5" w:uiPriority="51"/>
+    <w:lsdException w:name="Grid Table 7 Colorful Accent 5" w:uiPriority="52"/>
+    <w:lsdException w:name="Grid Table 1 Light Accent 6" w:uiPriority="46"/>
+    <w:lsdException w:name="Grid Table 2 Accent 6" w:uiPriority="47"/>
+    <w:lsdException w:name="Grid Table 3 Accent 6" w:uiPriority="48"/>
+    <w:lsdException w:name="Grid Table 4 Accent 6" w:uiPriority="49"/>
+    <w:lsdException w:name="Grid Table 5 Dark Accent 6" w:uiPriority="50"/>
+    <w:lsdException w:name="Grid Table 6 Colorful Accent 6" w:uiPriority="51"/>
+    <w:lsdException w:name="Grid Table 7 Colorful Accent 6" w:uiPriority="52"/>
+    <w:lsdException w:name="List Table 1 Light" w:uiPriority="46"/>
+    <w:lsdException w:name="List Table 2" w:uiPriority="47"/>
+    <w:lsdException w:name="List Table 3" w:uiPriority="48"/>
+    <w:lsdException w:name="List Table 4" w:uiPriority="49"/>
+    <w:lsdException w:name="List Table 5 Dark" w:uiPriority="50"/>
+    <w:lsdException w:name="List Table 6 Colorful" w:uiPriority="51"/>
+    <w:lsdException w:name="List Table 7 Colorful" w:uiPriority="52"/>
+    <w:lsdException w:name="List Table 1 Light Accent 1" w:uiPriority="46"/>
+    <w:lsdException w:name="List Table 2 Accent 1" w:uiPriority="47"/>
+    <w:lsdException w:name="List Table 3 Accent 1" w:uiPriority="48"/>
+    <w:lsdException w:name="List Table 4 Accent 1" w:uiPriority="49"/>
+    <w:lsdException w:name="List Table 5 Dark Accent 1" w:uiPriority="50"/>
+    <w:lsdException w:name="List Table 6 Colorful Accent 1" w:uiPriority="51"/>
+    <w:lsdException w:name="List Table 7 Colorful Accent 1" w:uiPriority="52"/>
+    <w:lsdException w:name="List Table 1 Light Accent 2" w:uiPriority="46"/>
+    <w:lsdException w:name="List Table 2 Accent 2" w:uiPriority="47"/>
+    <w:lsdException w:name="List Table 3 Accent 2" w:uiPriority="48"/>
+    <w:lsdException w:name="List Table 4 Accent 2" w:uiPriority="49"/>
+    <w:lsdException w:name="List Table 5 Dark Accent 2" w:uiPriority="50"/>
+    <w:lsdException w:name="List Table 6 Colorful Accent 2" w:uiPriority="51"/>
+    <w:lsdException w:name="List Table 7 Colorful Accent 2" w:uiPriority="52"/>
+    <w:lsdException w:name="List Table 1 Light Accent 3" w:uiPriority="46"/>
+    <w:lsdException w:name="List Table 2 Accent 3" w:uiPriority="47"/>
+    <w:lsdException w:name="List Table 3 Accent 3" w:uiPriority="48"/>
+    <w:lsdException w:name="List Table 4 Accent 3" w:uiPriority="49"/>
+    <w:lsdException w:name="List Table 5 Dark Accent 3" w:uiPriority="50"/>
+    <w:lsdException w:name="List Table 6 Colorful Accent 3" w:uiPriority="51"/>
+    <w:lsdException w:name="List Table 7 Colorful Accent 3" w:uiPriority="52"/>
+    <w:lsdException w:name="List Table 1 Light Accent 4" w:uiPriority="46"/>
+    <w:lsdException w:name="List Table 2 Accent 4" w:uiPriority="47"/>
+    <w:lsdException w:name="List Table 3 Accent 4" w:uiPriority="48"/>
+    <w:lsdException w:name="List Table 4 Accent 4" w:uiPriority="49"/>
+    <w:lsdException w:name="List Table 5 Dark Accent 4" w:uiPriority="50"/>
+    <w:lsdException w:name="List Table 6 Colorful Accent 4" w:uiPriority="51"/>
+    <w:lsdException w:name="List Table 7 Colorful Accent 4" w:uiPriority="52"/>
+    <w:lsdException w:name="List Table 1 Light Accent 5" w:uiPriority="46"/>
+    <w:lsdException w:name="List Table 2 Accent 5" w:uiPriority="47"/>
+    <w:lsdException w:name="List Table 3 Accent 5" w:uiPriority="48"/>
+    <w:lsdException w:name="List Table 4 Accent 5" w:uiPriority="49"/>
+    <w:lsdException w:name="List Table 5 Dark Accent 5" w:uiPriority="50"/>
+    <w:lsdException w:name="List Table 6 Colorful Accent 5" w:uiPriority="51"/>
+    <w:lsdException w:name="List Table 7 Colorful Accent 5" w:uiPriority="52"/>
+    <w:lsdException w:name="List Table 1 Light Accent 6" w:uiPriority="46"/>
+    <w:lsdException w:name="List Table 2 Accent 6" w:uiPriority="47"/>
+    <w:lsdException w:name="List Table 3 Accent 6" w:uiPriority="48"/>
+    <w:lsdException w:name="List Table 4 Accent 6" w:uiPriority="49"/>
+    <w:lsdException w:name="List Table 5 Dark Accent 6" w:uiPriority="50"/>
+    <w:lsdException w:name="List Table 6 Colorful Accent 6" w:uiPriority="51"/>
+    <w:lsdException w:name="List Table 7 Colorful Accent 6" w:uiPriority="52"/>
+    <w:lsdException w:name="Mention" w:semiHidden="1" w:unhideWhenUsed="1"/>
+    <w:lsdException w:name="Smart Hyperlink" w:semiHidden="1" w:unhideWhenUsed="1"/>
+    <w:lsdException w:name="Hashtag" w:semiHidden="1" w:unhideWhenUsed="1"/>
+    <w:lsdException w:name="Unresolved Mention" w:semiHidden="1" w:unhideWhenUsed="1"/>
+    <w:lsdException w:name="Smart Link" w:semiHidden="1" w:unhideWhenUsed="1"/>
+  </w:latentStyles>
+  <w:style w:type="paragraph" w:default="1" w:styleId="Normal">
+    <w:name w:val="Normal"/>
+    <w:qFormat/>
   </w:style>
-  <w:style w:type="table" w:styleId="TableNormal" w:default="1">
-    <w:name w:val="Table Normal"/>
-  </w:style>
-  <w:style w:type="paragraph" w:styleId="Heading1">
+  <w:style w:type="paragraph" w:styleId="Ttulo1">
     <w:name w:val="heading 1"/>
     <w:basedOn w:val="Normal"/>
     <w:next w:val="Normal"/>
+    <w:uiPriority w:val="9"/>
+    <w:qFormat/>
     <w:pPr>
-      <w:keepNext w:val="1"/>
-      <w:keepLines w:val="1"/>
-      <w:spacing w:after="120" w:before="400" w:lineRule="auto"/>
+      <w:keepNext/>
+      <w:keepLines/>
+      <w:spacing w:before="400" w:after="120"/>
+      <w:outlineLvl w:val="0"/>
     </w:pPr>
     <w:rPr>
       <w:sz w:val="40"/>
       <w:szCs w:val="40"/>
     </w:rPr>
   </w:style>
-  <w:style w:type="paragraph" w:styleId="Heading2">
+  <w:style w:type="paragraph" w:styleId="Ttulo2">
     <w:name w:val="heading 2"/>
     <w:basedOn w:val="Normal"/>
     <w:next w:val="Normal"/>
+    <w:uiPriority w:val="9"/>
+    <w:semiHidden/>
+    <w:unhideWhenUsed/>
+    <w:qFormat/>
     <w:pPr>
-      <w:keepNext w:val="1"/>
-      <w:keepLines w:val="1"/>
-      <w:spacing w:after="120" w:before="360" w:lineRule="auto"/>
+      <w:keepNext/>
+      <w:keepLines/>
+      <w:spacing w:before="360" w:after="120"/>
+      <w:outlineLvl w:val="1"/>
     </w:pPr>
     <w:rPr>
-      <w:b w:val="0"/>
       <w:sz w:val="32"/>
       <w:szCs w:val="32"/>
     </w:rPr>
   </w:style>
-  <w:style w:type="paragraph" w:styleId="Heading3">
+  <w:style w:type="paragraph" w:styleId="Ttulo3">
     <w:name w:val="heading 3"/>
     <w:basedOn w:val="Normal"/>
     <w:next w:val="Normal"/>
+    <w:uiPriority w:val="9"/>
+    <w:semiHidden/>
+    <w:unhideWhenUsed/>
+    <w:qFormat/>
     <w:pPr>
-      <w:keepNext w:val="1"/>
-      <w:keepLines w:val="1"/>
-      <w:spacing w:after="80" w:before="320" w:lineRule="auto"/>
+      <w:keepNext/>
+      <w:keepLines/>
+      <w:spacing w:before="320" w:after="80"/>
+      <w:outlineLvl w:val="2"/>
     </w:pPr>
     <w:rPr>
-      <w:b w:val="0"/>
       <w:color w:val="434343"/>
       <w:sz w:val="28"/>
       <w:szCs w:val="28"/>
     </w:rPr>
   </w:style>
-  <w:style w:type="paragraph" w:styleId="Heading4">
+  <w:style w:type="paragraph" w:styleId="Ttulo4">
     <w:name w:val="heading 4"/>
     <w:basedOn w:val="Normal"/>
     <w:next w:val="Normal"/>
+    <w:uiPriority w:val="9"/>
+    <w:semiHidden/>
+    <w:unhideWhenUsed/>
+    <w:qFormat/>
     <w:pPr>
-      <w:keepNext w:val="1"/>
-      <w:keepLines w:val="1"/>
-      <w:spacing w:after="80" w:before="280" w:lineRule="auto"/>
+      <w:keepNext/>
+      <w:keepLines/>
+      <w:spacing w:before="280" w:after="80"/>
+      <w:outlineLvl w:val="3"/>
     </w:pPr>
     <w:rPr>
       <w:color w:val="666666"/>
@@ -1261,66 +2051,154 @@
       <w:szCs w:val="24"/>
     </w:rPr>
   </w:style>
-  <w:style w:type="paragraph" w:styleId="Heading5">
+  <w:style w:type="paragraph" w:styleId="Ttulo5">
     <w:name w:val="heading 5"/>
     <w:basedOn w:val="Normal"/>
     <w:next w:val="Normal"/>
+    <w:uiPriority w:val="9"/>
+    <w:semiHidden/>
+    <w:unhideWhenUsed/>
+    <w:qFormat/>
     <w:pPr>
-      <w:keepNext w:val="1"/>
-      <w:keepLines w:val="1"/>
-      <w:spacing w:after="80" w:before="240" w:lineRule="auto"/>
+      <w:keepNext/>
+      <w:keepLines/>
+      <w:spacing w:before="240" w:after="80"/>
+      <w:outlineLvl w:val="4"/>
     </w:pPr>
     <w:rPr>
       <w:color w:val="666666"/>
-      <w:sz w:val="22"/>
-      <w:szCs w:val="22"/>
     </w:rPr>
   </w:style>
-  <w:style w:type="paragraph" w:styleId="Heading6">
+  <w:style w:type="paragraph" w:styleId="Ttulo6">
     <w:name w:val="heading 6"/>
     <w:basedOn w:val="Normal"/>
     <w:next w:val="Normal"/>
+    <w:uiPriority w:val="9"/>
+    <w:semiHidden/>
+    <w:unhideWhenUsed/>
+    <w:qFormat/>
     <w:pPr>
-      <w:keepNext w:val="1"/>
-      <w:keepLines w:val="1"/>
-      <w:spacing w:after="80" w:before="240" w:lineRule="auto"/>
+      <w:keepNext/>
+      <w:keepLines/>
+      <w:spacing w:before="240" w:after="80"/>
+      <w:outlineLvl w:val="5"/>
     </w:pPr>
     <w:rPr>
-      <w:i w:val="1"/>
+      <w:i/>
       <w:color w:val="666666"/>
-      <w:sz w:val="22"/>
-      <w:szCs w:val="22"/>
     </w:rPr>
   </w:style>
-  <w:style w:type="paragraph" w:styleId="Title">
+  <w:style w:type="character" w:default="1" w:styleId="Fontepargpadro">
+    <w:name w:val="Default Paragraph Font"/>
+    <w:uiPriority w:val="1"/>
+    <w:semiHidden/>
+    <w:unhideWhenUsed/>
+  </w:style>
+  <w:style w:type="table" w:default="1" w:styleId="Tabelanormal">
+    <w:name w:val="Normal Table"/>
+    <w:uiPriority w:val="99"/>
+    <w:semiHidden/>
+    <w:unhideWhenUsed/>
+    <w:tblPr>
+      <w:tblInd w:w="0" w:type="dxa"/>
+      <w:tblCellMar>
+        <w:top w:w="0" w:type="dxa"/>
+        <w:left w:w="108" w:type="dxa"/>
+        <w:bottom w:w="0" w:type="dxa"/>
+        <w:right w:w="108" w:type="dxa"/>
+      </w:tblCellMar>
+    </w:tblPr>
+  </w:style>
+  <w:style w:type="numbering" w:default="1" w:styleId="Semlista">
+    <w:name w:val="No List"/>
+    <w:uiPriority w:val="99"/>
+    <w:semiHidden/>
+    <w:unhideWhenUsed/>
+  </w:style>
+  <w:style w:type="table" w:customStyle="1" w:styleId="TableNormal">
+    <w:name w:val="Table Normal"/>
+    <w:tblPr>
+      <w:tblCellMar>
+        <w:top w:w="0" w:type="dxa"/>
+        <w:left w:w="0" w:type="dxa"/>
+        <w:bottom w:w="0" w:type="dxa"/>
+        <w:right w:w="0" w:type="dxa"/>
+      </w:tblCellMar>
+    </w:tblPr>
+  </w:style>
+  <w:style w:type="paragraph" w:styleId="Ttulo">
     <w:name w:val="Title"/>
     <w:basedOn w:val="Normal"/>
     <w:next w:val="Normal"/>
+    <w:uiPriority w:val="10"/>
+    <w:qFormat/>
     <w:pPr>
-      <w:keepNext w:val="1"/>
-      <w:keepLines w:val="1"/>
-      <w:spacing w:after="60" w:before="0" w:lineRule="auto"/>
+      <w:keepNext/>
+      <w:keepLines/>
+      <w:spacing w:after="60"/>
     </w:pPr>
     <w:rPr>
       <w:sz w:val="52"/>
       <w:szCs w:val="52"/>
     </w:rPr>
   </w:style>
-  <w:style w:type="paragraph" w:styleId="Subtitle">
+  <w:style w:type="paragraph" w:styleId="Subttulo">
     <w:name w:val="Subtitle"/>
     <w:basedOn w:val="Normal"/>
     <w:next w:val="Normal"/>
+    <w:uiPriority w:val="11"/>
+    <w:qFormat/>
     <w:pPr>
-      <w:keepNext w:val="1"/>
-      <w:keepLines w:val="1"/>
-      <w:spacing w:after="320" w:before="0" w:lineRule="auto"/>
+      <w:keepNext/>
+      <w:keepLines/>
+      <w:spacing w:after="320"/>
     </w:pPr>
     <w:rPr>
-      <w:rFonts w:ascii="Arial" w:cs="Arial" w:eastAsia="Arial" w:hAnsi="Arial"/>
-      <w:i w:val="0"/>
       <w:color w:val="666666"/>
       <w:sz w:val="30"/>
       <w:szCs w:val="30"/>
+    </w:rPr>
+  </w:style>
+  <w:style w:type="paragraph" w:styleId="Legenda">
+    <w:name w:val="caption"/>
+    <w:basedOn w:val="Normal"/>
+    <w:next w:val="Normal"/>
+    <w:uiPriority w:val="35"/>
+    <w:unhideWhenUsed/>
+    <w:qFormat/>
+    <w:rsid w:val="007A02E6"/>
+    <w:pPr>
+      <w:spacing w:after="200" w:line="240" w:lineRule="auto"/>
+    </w:pPr>
+    <w:rPr>
+      <w:i/>
+      <w:iCs/>
+      <w:color w:val="1F497D" w:themeColor="text2"/>
+      <w:sz w:val="18"/>
+      <w:szCs w:val="18"/>
+    </w:rPr>
+  </w:style>
+  <w:style w:type="character" w:styleId="Hyperlink">
+    <w:name w:val="Hyperlink"/>
+    <w:basedOn w:val="Fontepargpadro"/>
+    <w:uiPriority w:val="99"/>
+    <w:unhideWhenUsed/>
+    <w:rsid w:val="007A02E6"/>
+    <w:rPr>
+      <w:color w:val="0000FF" w:themeColor="hyperlink"/>
+      <w:u w:val="single"/>
+    </w:rPr>
+  </w:style>
+  <w:style w:type="character" w:styleId="MenoPendente">
+    <w:name w:val="Unresolved Mention"/>
+    <w:basedOn w:val="Fontepargpadro"/>
+    <w:uiPriority w:val="99"/>
+    <w:semiHidden/>
+    <w:unhideWhenUsed/>
+    <w:rsid w:val="007A02E6"/>
+    <w:rPr>
+      <w:color w:val="605E5C"/>
+      <w:shd w:val="clear" w:color="auto" w:fill="E1DFDD"/>
     </w:rPr>
   </w:style>
 </w:styles>

</xml_diff>

<commit_message>
FIX - Others fixes requested by professor.
</commit_message>
<xml_diff>
--- a/Descrição do Universo de Discurso.docx
+++ b/Descrição do Universo de Discurso.docx
@@ -358,14 +358,30 @@
       <w:r>
         <w:t xml:space="preserve">Figura </w:t>
       </w:r>
-      <w:fldSimple w:instr=" SEQ Figura \* ARABIC ">
-        <w:r>
-          <w:rPr>
-            <w:noProof/>
-          </w:rPr>
-          <w:t>1</w:t>
-        </w:r>
-      </w:fldSimple>
+      <w:r>
+        <w:fldChar w:fldCharType="begin"/>
+      </w:r>
+      <w:r>
+        <w:instrText xml:space="preserve"> SEQ Figura \* ARA</w:instrText>
+      </w:r>
+      <w:r>
+        <w:instrText xml:space="preserve">BIC </w:instrText>
+      </w:r>
+      <w:r>
+        <w:fldChar w:fldCharType="separate"/>
+      </w:r>
+      <w:r>
+        <w:rPr>
+          <w:noProof/>
+        </w:rPr>
+        <w:t>1</w:t>
+      </w:r>
+      <w:r>
+        <w:rPr>
+          <w:noProof/>
+        </w:rPr>
+        <w:fldChar w:fldCharType="end"/>
+      </w:r>
       <w:r>
         <w:t>: Login para o portal da UFRGS</w:t>
       </w:r>
@@ -557,14 +573,27 @@
       <w:r>
         <w:t xml:space="preserve">Figura </w:t>
       </w:r>
-      <w:fldSimple w:instr=" SEQ Figura \* ARABIC ">
-        <w:r>
-          <w:rPr>
-            <w:noProof/>
-          </w:rPr>
-          <w:t>2</w:t>
-        </w:r>
-      </w:fldSimple>
+      <w:r>
+        <w:fldChar w:fldCharType="begin"/>
+      </w:r>
+      <w:r>
+        <w:instrText xml:space="preserve"> SEQ Figura \* ARABIC </w:instrText>
+      </w:r>
+      <w:r>
+        <w:fldChar w:fldCharType="separate"/>
+      </w:r>
+      <w:r>
+        <w:rPr>
+          <w:noProof/>
+        </w:rPr>
+        <w:t>2</w:t>
+      </w:r>
+      <w:r>
+        <w:rPr>
+          <w:noProof/>
+        </w:rPr>
+        <w:fldChar w:fldCharType="end"/>
+      </w:r>
       <w:r>
         <w:t>: Disciplinas e turmas associadas vistas pelo portal de serviços da UFRGS</w:t>
       </w:r>
@@ -668,14 +697,27 @@
       <w:r>
         <w:t xml:space="preserve">Figura </w:t>
       </w:r>
-      <w:fldSimple w:instr=" SEQ Figura \* ARABIC ">
-        <w:r>
-          <w:rPr>
-            <w:noProof/>
-          </w:rPr>
-          <w:t>3</w:t>
-        </w:r>
-      </w:fldSimple>
+      <w:r>
+        <w:fldChar w:fldCharType="begin"/>
+      </w:r>
+      <w:r>
+        <w:instrText xml:space="preserve"> SEQ Figura \* ARABIC </w:instrText>
+      </w:r>
+      <w:r>
+        <w:fldChar w:fldCharType="separate"/>
+      </w:r>
+      <w:r>
+        <w:rPr>
+          <w:noProof/>
+        </w:rPr>
+        <w:t>3</w:t>
+      </w:r>
+      <w:r>
+        <w:rPr>
+          <w:noProof/>
+        </w:rPr>
+        <w:fldChar w:fldCharType="end"/>
+      </w:r>
       <w:r>
         <w:t>: Curso de física com as suas habilitações de bacharelado em física e bacharelado em física-astrofísica.</w:t>
       </w:r>
@@ -865,14 +907,27 @@
       <w:r>
         <w:t xml:space="preserve">Figura </w:t>
       </w:r>
-      <w:fldSimple w:instr=" SEQ Figura \* ARABIC ">
-        <w:r>
-          <w:rPr>
-            <w:noProof/>
-          </w:rPr>
-          <w:t>4</w:t>
-        </w:r>
-      </w:fldSimple>
+      <w:r>
+        <w:fldChar w:fldCharType="begin"/>
+      </w:r>
+      <w:r>
+        <w:instrText xml:space="preserve"> SEQ Figura \* ARABIC </w:instrText>
+      </w:r>
+      <w:r>
+        <w:fldChar w:fldCharType="separate"/>
+      </w:r>
+      <w:r>
+        <w:rPr>
+          <w:noProof/>
+        </w:rPr>
+        <w:t>4</w:t>
+      </w:r>
+      <w:r>
+        <w:rPr>
+          <w:noProof/>
+        </w:rPr>
+        <w:fldChar w:fldCharType="end"/>
+      </w:r>
       <w:r>
         <w:t>: Visão do aluno durante a construção dos blocos de matrícula durante o período de encomenda de matrícula.</w:t>
       </w:r>
@@ -1007,7 +1062,16 @@
           <w:sz w:val="24"/>
           <w:szCs w:val="24"/>
         </w:rPr>
-        <w:t xml:space="preserve"> – visto que, durante as atividades referentes a bolsa, o aluno auxilia um servidor, normalmente um professor, como, por exemplo, uma bolsa de monitoria, onde o aluno deve ajudar o professor com as atividades das turmas monitoradas. Deste modo, no ponto de vista do nosso sistema, o </w:t>
+        <w:t xml:space="preserve"> – visto que, </w:t>
+      </w:r>
+      <w:bookmarkStart w:id="0" w:name="_GoBack"/>
+      <w:bookmarkEnd w:id="0"/>
+      <w:r>
+        <w:rPr>
+          <w:sz w:val="24"/>
+          <w:szCs w:val="24"/>
+        </w:rPr>
+        <w:t xml:space="preserve">durante as atividades referentes a bolsa, o aluno auxilia um servidor, normalmente um professor, como, por exemplo, uma bolsa de monitoria, onde o aluno deve ajudar o professor com as atividades das turmas monitoradas. Deste modo, no ponto de vista do nosso sistema, o </w:t>
       </w:r>
       <w:r>
         <w:rPr>
@@ -1016,6 +1080,10 @@
         </w:rPr>
         <w:lastRenderedPageBreak/>
         <w:t>aluno poderá se candidatar a uma bolsa de iniciação científica ou de monitoria a partir de um sistema análogo ao mural de bolsas.</w:t>
+      </w:r>
+      <w:r>
+        <w:br/>
+        <w:t>Ademais, como essas bolsas podem ser remuneradas, o aluno deve fornecer informações bancárias para que este benefício seja adicionado durante as atividades do bolsista.</w:t>
       </w:r>
       <w:r>
         <w:rPr>
@@ -1074,14 +1142,27 @@
       <w:r>
         <w:t xml:space="preserve">Figura </w:t>
       </w:r>
-      <w:fldSimple w:instr=" SEQ Figura \* ARABIC ">
-        <w:r>
-          <w:rPr>
-            <w:noProof/>
-          </w:rPr>
-          <w:t>5</w:t>
-        </w:r>
-      </w:fldSimple>
+      <w:r>
+        <w:fldChar w:fldCharType="begin"/>
+      </w:r>
+      <w:r>
+        <w:instrText xml:space="preserve"> SEQ Figura \* ARABIC </w:instrText>
+      </w:r>
+      <w:r>
+        <w:fldChar w:fldCharType="separate"/>
+      </w:r>
+      <w:r>
+        <w:rPr>
+          <w:noProof/>
+        </w:rPr>
+        <w:t>5</w:t>
+      </w:r>
+      <w:r>
+        <w:rPr>
+          <w:noProof/>
+        </w:rPr>
+        <w:fldChar w:fldCharType="end"/>
+      </w:r>
       <w:r>
         <w:t>: Mural de bolsas e sua disposição de bolsas para que o aluno se candidate.</w:t>
       </w:r>
@@ -1210,8 +1291,6 @@
         </w:rPr>
         <w:t>;</w:t>
       </w:r>
-      <w:bookmarkStart w:id="0" w:name="_GoBack"/>
-      <w:bookmarkEnd w:id="0"/>
     </w:p>
     <w:sectPr>
       <w:pgSz w:w="11909" w:h="16834"/>

</xml_diff>